<commit_message>
doGet y doPost refactorización
</commit_message>
<xml_diff>
--- a/tutorial.docx
+++ b/tutorial.docx
@@ -4023,9 +4023,8 @@
           <w:bCs w:val="0"/>
           <w:lang w:eastAsia="en-US"/>
         </w:rPr>
-        <w:t xml:space="preserve">Reinicie su aplicación (es decir, el método principal de su </w:t>
-      </w:r>
-      <w:proofErr w:type="spellStart"/>
+        <w:t>Reiniciaremos la</w:t>
+      </w:r>
       <w:r>
         <w:rPr>
           <w:rFonts w:asciiTheme="minorHAnsi" w:eastAsiaTheme="minorHAnsi" w:hAnsiTheme="minorHAnsi" w:cstheme="minorBidi"/>
@@ -4033,9 +4032,9 @@
           <w:bCs w:val="0"/>
           <w:lang w:eastAsia="en-US"/>
         </w:rPr>
-        <w:t>ApplicationLauncher</w:t>
-      </w:r>
-      <w:proofErr w:type="spellEnd"/>
+        <w:t xml:space="preserve"> aplicación (es decir, el método principal de su </w:t>
+      </w:r>
+      <w:proofErr w:type="spellStart"/>
       <w:r>
         <w:rPr>
           <w:rFonts w:asciiTheme="minorHAnsi" w:eastAsiaTheme="minorHAnsi" w:hAnsiTheme="minorHAnsi" w:cstheme="minorBidi"/>
@@ -4043,7 +4042,35 @@
           <w:bCs w:val="0"/>
           <w:lang w:eastAsia="en-US"/>
         </w:rPr>
-        <w:t>) y vaya a </w:t>
+        <w:t>ApplicationLauncher</w:t>
+      </w:r>
+      <w:proofErr w:type="spellEnd"/>
+      <w:r>
+        <w:rPr>
+          <w:rFonts w:asciiTheme="minorHAnsi" w:eastAsiaTheme="minorHAnsi" w:hAnsiTheme="minorHAnsi" w:cstheme="minorBidi"/>
+          <w:b w:val="0"/>
+          <w:bCs w:val="0"/>
+          <w:lang w:eastAsia="en-US"/>
+        </w:rPr>
+        <w:t xml:space="preserve">) y </w:t>
+      </w:r>
+      <w:r>
+        <w:rPr>
+          <w:rFonts w:asciiTheme="minorHAnsi" w:eastAsiaTheme="minorHAnsi" w:hAnsiTheme="minorHAnsi" w:cstheme="minorBidi"/>
+          <w:b w:val="0"/>
+          <w:bCs w:val="0"/>
+          <w:lang w:eastAsia="en-US"/>
+        </w:rPr>
+        <w:t>navegaremos</w:t>
+      </w:r>
+      <w:r>
+        <w:rPr>
+          <w:rFonts w:asciiTheme="minorHAnsi" w:eastAsiaTheme="minorHAnsi" w:hAnsiTheme="minorHAnsi" w:cstheme="minorBidi"/>
+          <w:b w:val="0"/>
+          <w:bCs w:val="0"/>
+          <w:lang w:eastAsia="en-US"/>
+        </w:rPr>
+        <w:t xml:space="preserve"> a </w:t>
       </w:r>
       <w:hyperlink r:id="rId4" w:history="1">
         <w:r>
@@ -6078,7 +6105,21 @@
             <w:rFonts w:asciiTheme="minorHAnsi" w:eastAsiaTheme="minorHAnsi" w:hAnsiTheme="minorHAnsi" w:cstheme="minorBidi"/>
             <w:lang w:eastAsia="en-US"/>
           </w:rPr>
-          <w:t>Jackson</w:t>
+          <w:t>Ja</w:t>
+        </w:r>
+        <w:r>
+          <w:rPr>
+            <w:rFonts w:asciiTheme="minorHAnsi" w:eastAsiaTheme="minorHAnsi" w:hAnsiTheme="minorHAnsi" w:cstheme="minorBidi"/>
+            <w:lang w:eastAsia="en-US"/>
+          </w:rPr>
+          <w:t>c</w:t>
+        </w:r>
+        <w:r>
+          <w:rPr>
+            <w:rFonts w:asciiTheme="minorHAnsi" w:eastAsiaTheme="minorHAnsi" w:hAnsiTheme="minorHAnsi" w:cstheme="minorBidi"/>
+            <w:lang w:eastAsia="en-US"/>
+          </w:rPr>
+          <w:t>kson</w:t>
         </w:r>
       </w:hyperlink>
       <w:r>
@@ -7177,69 +7218,130 @@
       <w:pPr>
         <w:jc w:val="both"/>
         <w:rPr>
-          <w:lang w:val="en-US"/>
+          <w:rFonts w:asciiTheme="minorHAnsi" w:eastAsiaTheme="minorHAnsi" w:hAnsiTheme="minorHAnsi" w:cstheme="minorBidi"/>
+          <w:lang w:eastAsia="en-US"/>
         </w:rPr>
       </w:pPr>
     </w:p>
     <w:p>
       <w:pPr>
         <w:jc w:val="both"/>
-      </w:pPr>
-      <w:r>
+        <w:rPr>
+          <w:rFonts w:asciiTheme="minorHAnsi" w:eastAsiaTheme="minorHAnsi" w:hAnsiTheme="minorHAnsi" w:cstheme="minorBidi"/>
+          <w:lang w:eastAsia="en-US"/>
+        </w:rPr>
+      </w:pPr>
+      <w:r>
+        <w:rPr>
+          <w:rFonts w:asciiTheme="minorHAnsi" w:eastAsiaTheme="minorHAnsi" w:hAnsiTheme="minorHAnsi" w:cstheme="minorBidi"/>
+          <w:lang w:eastAsia="en-US"/>
+        </w:rPr>
         <w:t>Al añadir la dependencia s</w:t>
       </w:r>
       <w:r>
+        <w:rPr>
+          <w:rFonts w:asciiTheme="minorHAnsi" w:eastAsiaTheme="minorHAnsi" w:hAnsiTheme="minorHAnsi" w:cstheme="minorBidi"/>
+          <w:lang w:eastAsia="en-US"/>
+        </w:rPr>
         <w:t>i hay error en el auto-</w:t>
       </w:r>
       <w:proofErr w:type="spellStart"/>
       <w:r>
+        <w:rPr>
+          <w:rFonts w:asciiTheme="minorHAnsi" w:eastAsiaTheme="minorHAnsi" w:hAnsiTheme="minorHAnsi" w:cstheme="minorBidi"/>
+          <w:lang w:eastAsia="en-US"/>
+        </w:rPr>
         <w:t>import</w:t>
       </w:r>
       <w:proofErr w:type="spellEnd"/>
       <w:r>
+        <w:rPr>
+          <w:rFonts w:asciiTheme="minorHAnsi" w:eastAsiaTheme="minorHAnsi" w:hAnsiTheme="minorHAnsi" w:cstheme="minorBidi"/>
+          <w:lang w:eastAsia="en-US"/>
+        </w:rPr>
         <w:t xml:space="preserve"> de la </w:t>
       </w:r>
       <w:proofErr w:type="spellStart"/>
       <w:r>
+        <w:rPr>
+          <w:rFonts w:asciiTheme="minorHAnsi" w:eastAsiaTheme="minorHAnsi" w:hAnsiTheme="minorHAnsi" w:cstheme="minorBidi"/>
+          <w:lang w:eastAsia="en-US"/>
+        </w:rPr>
         <w:t>class</w:t>
       </w:r>
       <w:proofErr w:type="spellEnd"/>
       <w:r>
+        <w:rPr>
+          <w:rFonts w:asciiTheme="minorHAnsi" w:eastAsiaTheme="minorHAnsi" w:hAnsiTheme="minorHAnsi" w:cstheme="minorBidi"/>
+          <w:lang w:eastAsia="en-US"/>
+        </w:rPr>
         <w:t xml:space="preserve"> </w:t>
       </w:r>
       <w:proofErr w:type="spellStart"/>
       <w:proofErr w:type="gramStart"/>
       <w:r>
+        <w:rPr>
+          <w:rFonts w:asciiTheme="minorHAnsi" w:eastAsiaTheme="minorHAnsi" w:hAnsiTheme="minorHAnsi" w:cstheme="minorBidi"/>
+          <w:lang w:eastAsia="en-US"/>
+        </w:rPr>
         <w:t>ObjectMapper</w:t>
       </w:r>
       <w:proofErr w:type="spellEnd"/>
       <w:r>
+        <w:rPr>
+          <w:rFonts w:asciiTheme="minorHAnsi" w:eastAsiaTheme="minorHAnsi" w:hAnsiTheme="minorHAnsi" w:cstheme="minorBidi"/>
+          <w:lang w:eastAsia="en-US"/>
+        </w:rPr>
         <w:t>(</w:t>
       </w:r>
       <w:proofErr w:type="gramEnd"/>
       <w:r>
+        <w:rPr>
+          <w:rFonts w:asciiTheme="minorHAnsi" w:eastAsiaTheme="minorHAnsi" w:hAnsiTheme="minorHAnsi" w:cstheme="minorBidi"/>
+          <w:lang w:eastAsia="en-US"/>
+        </w:rPr>
         <w:t>), se debería de Invalidar la caches del IDE (File-&gt;</w:t>
       </w:r>
       <w:proofErr w:type="spellStart"/>
       <w:r>
+        <w:rPr>
+          <w:rFonts w:asciiTheme="minorHAnsi" w:eastAsiaTheme="minorHAnsi" w:hAnsiTheme="minorHAnsi" w:cstheme="minorBidi"/>
+          <w:lang w:eastAsia="en-US"/>
+        </w:rPr>
         <w:t>Invalidate</w:t>
       </w:r>
       <w:proofErr w:type="spellEnd"/>
       <w:r>
+        <w:rPr>
+          <w:rFonts w:asciiTheme="minorHAnsi" w:eastAsiaTheme="minorHAnsi" w:hAnsiTheme="minorHAnsi" w:cstheme="minorBidi"/>
+          <w:lang w:eastAsia="en-US"/>
+        </w:rPr>
         <w:t xml:space="preserve"> Caches…), de esta forma podremos hacer el </w:t>
       </w:r>
       <w:proofErr w:type="spellStart"/>
       <w:r>
+        <w:rPr>
+          <w:rFonts w:asciiTheme="minorHAnsi" w:eastAsiaTheme="minorHAnsi" w:hAnsiTheme="minorHAnsi" w:cstheme="minorBidi"/>
+          <w:lang w:eastAsia="en-US"/>
+        </w:rPr>
         <w:t>import</w:t>
       </w:r>
       <w:proofErr w:type="spellEnd"/>
       <w:r>
+        <w:rPr>
+          <w:rFonts w:asciiTheme="minorHAnsi" w:eastAsiaTheme="minorHAnsi" w:hAnsiTheme="minorHAnsi" w:cstheme="minorBidi"/>
+          <w:lang w:eastAsia="en-US"/>
+        </w:rPr>
         <w:t xml:space="preserve"> necesario, otra opción es conocerlo de antemano:</w:t>
       </w:r>
     </w:p>
     <w:p>
       <w:pPr>
         <w:jc w:val="both"/>
+        <w:rPr>
+          <w:rFonts w:asciiTheme="minorHAnsi" w:eastAsiaTheme="minorHAnsi" w:hAnsiTheme="minorHAnsi" w:cstheme="minorBidi"/>
+          <w:lang w:eastAsia="en-US"/>
+        </w:rPr>
       </w:pPr>
     </w:p>
     <w:p>
@@ -7247,14 +7349,18 @@
         <w:pStyle w:val="HTMLconformatoprevio"/>
         <w:shd w:val="clear" w:color="auto" w:fill="2B2B2B"/>
         <w:rPr>
-          <w:color w:val="A9B7C6"/>
-          <w:lang w:val="en-US"/>
-        </w:rPr>
-      </w:pPr>
-      <w:r>
-        <w:rPr>
-          <w:color w:val="CC7832"/>
-          <w:lang w:val="en-US"/>
+          <w:rFonts w:asciiTheme="minorHAnsi" w:eastAsiaTheme="minorHAnsi" w:hAnsiTheme="minorHAnsi" w:cstheme="minorBidi"/>
+          <w:sz w:val="24"/>
+          <w:szCs w:val="24"/>
+          <w:lang w:eastAsia="en-US"/>
+        </w:rPr>
+      </w:pPr>
+      <w:r>
+        <w:rPr>
+          <w:rFonts w:asciiTheme="minorHAnsi" w:eastAsiaTheme="minorHAnsi" w:hAnsiTheme="minorHAnsi" w:cstheme="minorBidi"/>
+          <w:sz w:val="24"/>
+          <w:szCs w:val="24"/>
+          <w:lang w:eastAsia="en-US"/>
         </w:rPr>
         <w:t xml:space="preserve">import </w:t>
       </w:r>
@@ -7262,24 +7368,30 @@
       <w:proofErr w:type="gramStart"/>
       <w:r>
         <w:rPr>
-          <w:color w:val="A9B7C6"/>
-          <w:lang w:val="en-US"/>
+          <w:rFonts w:asciiTheme="minorHAnsi" w:eastAsiaTheme="minorHAnsi" w:hAnsiTheme="minorHAnsi" w:cstheme="minorBidi"/>
+          <w:sz w:val="24"/>
+          <w:szCs w:val="24"/>
+          <w:lang w:eastAsia="en-US"/>
         </w:rPr>
         <w:t>com.fasterxml</w:t>
       </w:r>
       <w:proofErr w:type="gramEnd"/>
       <w:r>
         <w:rPr>
-          <w:color w:val="A9B7C6"/>
-          <w:lang w:val="en-US"/>
+          <w:rFonts w:asciiTheme="minorHAnsi" w:eastAsiaTheme="minorHAnsi" w:hAnsiTheme="minorHAnsi" w:cstheme="minorBidi"/>
+          <w:sz w:val="24"/>
+          <w:szCs w:val="24"/>
+          <w:lang w:eastAsia="en-US"/>
         </w:rPr>
         <w:t>.jackson.databind.ObjectMapper</w:t>
       </w:r>
       <w:proofErr w:type="spellEnd"/>
       <w:r>
         <w:rPr>
-          <w:color w:val="CC7832"/>
-          <w:lang w:val="en-US"/>
+          <w:rFonts w:asciiTheme="minorHAnsi" w:eastAsiaTheme="minorHAnsi" w:hAnsiTheme="minorHAnsi" w:cstheme="minorBidi"/>
+          <w:sz w:val="24"/>
+          <w:szCs w:val="24"/>
+          <w:lang w:eastAsia="en-US"/>
         </w:rPr>
         <w:t>;</w:t>
       </w:r>
@@ -7288,7 +7400,8 @@
       <w:pPr>
         <w:jc w:val="both"/>
         <w:rPr>
-          <w:lang w:val="en-US"/>
+          <w:rFonts w:asciiTheme="minorHAnsi" w:eastAsiaTheme="minorHAnsi" w:hAnsiTheme="minorHAnsi" w:cstheme="minorBidi"/>
+          <w:lang w:eastAsia="en-US"/>
         </w:rPr>
       </w:pPr>
     </w:p>
@@ -7298,12 +7411,16 @@
         <w:spacing w:before="0" w:beforeAutospacing="0"/>
         <w:rPr>
           <w:rFonts w:asciiTheme="minorHAnsi" w:eastAsiaTheme="minorHAnsi" w:hAnsiTheme="minorHAnsi" w:cstheme="minorBidi"/>
-          <w:lang w:eastAsia="en-US"/>
-        </w:rPr>
-      </w:pPr>
-      <w:r>
-        <w:rPr>
-          <w:rFonts w:asciiTheme="minorHAnsi" w:eastAsiaTheme="minorHAnsi" w:hAnsiTheme="minorHAnsi" w:cstheme="minorBidi"/>
+          <w:b w:val="0"/>
+          <w:bCs w:val="0"/>
+          <w:lang w:eastAsia="en-US"/>
+        </w:rPr>
+      </w:pPr>
+      <w:r>
+        <w:rPr>
+          <w:rFonts w:asciiTheme="minorHAnsi" w:eastAsiaTheme="minorHAnsi" w:hAnsiTheme="minorHAnsi" w:cstheme="minorBidi"/>
+          <w:b w:val="0"/>
+          <w:bCs w:val="0"/>
           <w:lang w:eastAsia="en-US"/>
         </w:rPr>
         <w:t>Punto de control: Publicar en su punto final JSON</w:t>
@@ -7481,6 +7598,2653 @@
       <w:pPr>
         <w:pStyle w:val="Ttulo4"/>
         <w:spacing w:before="0" w:beforeAutospacing="0"/>
+        <w:rPr>
+          <w:rFonts w:asciiTheme="minorHAnsi" w:eastAsiaTheme="minorHAnsi" w:hAnsiTheme="minorHAnsi" w:cstheme="minorBidi"/>
+          <w:lang w:eastAsia="en-US"/>
+        </w:rPr>
+      </w:pPr>
+      <w:r>
+        <w:rPr>
+          <w:rFonts w:asciiTheme="minorHAnsi" w:eastAsiaTheme="minorHAnsi" w:hAnsiTheme="minorHAnsi" w:cstheme="minorBidi"/>
+          <w:lang w:eastAsia="en-US"/>
+        </w:rPr>
+        <w:t xml:space="preserve">Refactorización de </w:t>
+      </w:r>
+      <w:r>
+        <w:rPr>
+          <w:rFonts w:asciiTheme="minorHAnsi" w:eastAsiaTheme="minorHAnsi" w:hAnsiTheme="minorHAnsi" w:cstheme="minorBidi"/>
+          <w:lang w:eastAsia="en-US"/>
+        </w:rPr>
+        <w:t>la</w:t>
+      </w:r>
+      <w:r>
+        <w:rPr>
+          <w:rFonts w:asciiTheme="minorHAnsi" w:eastAsiaTheme="minorHAnsi" w:hAnsiTheme="minorHAnsi" w:cstheme="minorBidi"/>
+          <w:lang w:eastAsia="en-US"/>
+        </w:rPr>
+        <w:t xml:space="preserve"> aplicación</w:t>
+      </w:r>
+    </w:p>
+    <w:p>
+      <w:pPr>
+        <w:pStyle w:val="Ttulo4"/>
+        <w:spacing w:before="0" w:beforeAutospacing="0"/>
+        <w:jc w:val="both"/>
+        <w:rPr>
+          <w:rFonts w:asciiTheme="minorHAnsi" w:eastAsiaTheme="minorHAnsi" w:hAnsiTheme="minorHAnsi" w:cstheme="minorBidi"/>
+          <w:b w:val="0"/>
+          <w:bCs w:val="0"/>
+          <w:lang w:eastAsia="en-US"/>
+        </w:rPr>
+      </w:pPr>
+      <w:r>
+        <w:rPr>
+          <w:rFonts w:asciiTheme="minorHAnsi" w:eastAsiaTheme="minorHAnsi" w:hAnsiTheme="minorHAnsi" w:cstheme="minorBidi"/>
+          <w:b w:val="0"/>
+          <w:bCs w:val="0"/>
+          <w:lang w:eastAsia="en-US"/>
+        </w:rPr>
+        <w:t xml:space="preserve">El </w:t>
+      </w:r>
+      <w:proofErr w:type="spellStart"/>
+      <w:r>
+        <w:rPr>
+          <w:rFonts w:asciiTheme="minorHAnsi" w:eastAsiaTheme="minorHAnsi" w:hAnsiTheme="minorHAnsi" w:cstheme="minorBidi"/>
+          <w:i/>
+          <w:iCs/>
+          <w:highlight w:val="yellow"/>
+          <w:lang w:eastAsia="en-US"/>
+        </w:rPr>
+        <w:t>InvoiceService</w:t>
+      </w:r>
+      <w:proofErr w:type="spellEnd"/>
+      <w:r>
+        <w:rPr>
+          <w:rFonts w:asciiTheme="minorHAnsi" w:eastAsiaTheme="minorHAnsi" w:hAnsiTheme="minorHAnsi" w:cstheme="minorBidi"/>
+          <w:b w:val="0"/>
+          <w:bCs w:val="0"/>
+          <w:lang w:eastAsia="en-US"/>
+        </w:rPr>
+        <w:t xml:space="preserve"> hasta ahora solo contiene un método para crear nuevas facturas. </w:t>
+      </w:r>
+      <w:r>
+        <w:rPr>
+          <w:rFonts w:asciiTheme="minorHAnsi" w:eastAsiaTheme="minorHAnsi" w:hAnsiTheme="minorHAnsi" w:cstheme="minorBidi"/>
+          <w:b w:val="0"/>
+          <w:bCs w:val="0"/>
+          <w:lang w:eastAsia="en-US"/>
+        </w:rPr>
+        <w:t xml:space="preserve">Realizaremos un método que encuentre todas las facturas existentes, usaremos </w:t>
+      </w:r>
+      <w:proofErr w:type="gramStart"/>
+      <w:r>
+        <w:rPr>
+          <w:rFonts w:asciiTheme="minorHAnsi" w:eastAsiaTheme="minorHAnsi" w:hAnsiTheme="minorHAnsi" w:cstheme="minorBidi"/>
+          <w:b w:val="0"/>
+          <w:bCs w:val="0"/>
+          <w:lang w:eastAsia="en-US"/>
+        </w:rPr>
+        <w:t>una  lista</w:t>
+      </w:r>
+      <w:proofErr w:type="gramEnd"/>
+      <w:r>
+        <w:rPr>
+          <w:rFonts w:asciiTheme="minorHAnsi" w:eastAsiaTheme="minorHAnsi" w:hAnsiTheme="minorHAnsi" w:cstheme="minorBidi"/>
+          <w:b w:val="0"/>
+          <w:bCs w:val="0"/>
+          <w:lang w:eastAsia="en-US"/>
+        </w:rPr>
+        <w:t xml:space="preserve"> </w:t>
+      </w:r>
+      <w:r>
+        <w:rPr>
+          <w:rFonts w:asciiTheme="minorHAnsi" w:eastAsiaTheme="minorHAnsi" w:hAnsiTheme="minorHAnsi" w:cstheme="minorBidi"/>
+          <w:b w:val="0"/>
+          <w:bCs w:val="0"/>
+          <w:lang w:eastAsia="en-US"/>
+        </w:rPr>
+        <w:t>sencilla en memoria para almacenar facturas (en lugar de utilizar algo más complejo como una base de datos).</w:t>
+      </w:r>
+    </w:p>
+    <w:p>
+      <w:pPr>
+        <w:pStyle w:val="Ttulo4"/>
+        <w:spacing w:before="0" w:beforeAutospacing="0"/>
+        <w:jc w:val="both"/>
+        <w:rPr>
+          <w:rFonts w:asciiTheme="minorHAnsi" w:eastAsiaTheme="minorHAnsi" w:hAnsiTheme="minorHAnsi" w:cstheme="minorBidi"/>
+          <w:b w:val="0"/>
+          <w:bCs w:val="0"/>
+          <w:lang w:eastAsia="en-US"/>
+        </w:rPr>
+      </w:pPr>
+      <w:r>
+        <w:rPr>
+          <w:rFonts w:asciiTheme="minorHAnsi" w:eastAsiaTheme="minorHAnsi" w:hAnsiTheme="minorHAnsi" w:cstheme="minorBidi"/>
+          <w:b w:val="0"/>
+          <w:bCs w:val="0"/>
+          <w:lang w:eastAsia="en-US"/>
+        </w:rPr>
+        <w:t xml:space="preserve">Almacena todas las facturas en una lista segura para subprocesos. </w:t>
+      </w:r>
+      <w:proofErr w:type="spellStart"/>
+      <w:r>
+        <w:rPr>
+          <w:rFonts w:asciiTheme="minorHAnsi" w:eastAsiaTheme="minorHAnsi" w:hAnsiTheme="minorHAnsi" w:cstheme="minorBidi"/>
+          <w:i/>
+          <w:iCs/>
+          <w:highlight w:val="yellow"/>
+          <w:lang w:eastAsia="en-US"/>
+        </w:rPr>
+        <w:t>CopyOnWriteArrayList</w:t>
+      </w:r>
+      <w:proofErr w:type="spellEnd"/>
+      <w:r>
+        <w:rPr>
+          <w:rFonts w:asciiTheme="minorHAnsi" w:eastAsiaTheme="minorHAnsi" w:hAnsiTheme="minorHAnsi" w:cstheme="minorBidi"/>
+          <w:b w:val="0"/>
+          <w:bCs w:val="0"/>
+          <w:lang w:eastAsia="en-US"/>
+        </w:rPr>
+        <w:t xml:space="preserve"> es seguro para subprocesos, mientras que </w:t>
+      </w:r>
+      <w:proofErr w:type="spellStart"/>
+      <w:r>
+        <w:rPr>
+          <w:rFonts w:asciiTheme="minorHAnsi" w:eastAsiaTheme="minorHAnsi" w:hAnsiTheme="minorHAnsi" w:cstheme="minorBidi"/>
+          <w:b w:val="0"/>
+          <w:bCs w:val="0"/>
+          <w:lang w:eastAsia="en-US"/>
+        </w:rPr>
+        <w:t>ArrayList</w:t>
+      </w:r>
+      <w:proofErr w:type="spellEnd"/>
+      <w:r>
+        <w:rPr>
+          <w:rFonts w:asciiTheme="minorHAnsi" w:eastAsiaTheme="minorHAnsi" w:hAnsiTheme="minorHAnsi" w:cstheme="minorBidi"/>
+          <w:b w:val="0"/>
+          <w:bCs w:val="0"/>
+          <w:lang w:eastAsia="en-US"/>
+        </w:rPr>
+        <w:t xml:space="preserve"> no lo sería.</w:t>
+      </w:r>
+    </w:p>
+    <w:p>
+      <w:pPr>
+        <w:pStyle w:val="Ttulo4"/>
+        <w:spacing w:before="0" w:beforeAutospacing="0"/>
+        <w:jc w:val="both"/>
+        <w:rPr>
+          <w:rFonts w:asciiTheme="minorHAnsi" w:eastAsiaTheme="minorHAnsi" w:hAnsiTheme="minorHAnsi" w:cstheme="minorBidi"/>
+          <w:b w:val="0"/>
+          <w:bCs w:val="0"/>
+          <w:lang w:eastAsia="en-US"/>
+        </w:rPr>
+      </w:pPr>
+    </w:p>
+    <w:p>
+      <w:pPr>
+        <w:pStyle w:val="Ttulo4"/>
+        <w:jc w:val="both"/>
+        <w:rPr>
+          <w:rFonts w:asciiTheme="minorHAnsi" w:eastAsiaTheme="minorHAnsi" w:hAnsiTheme="minorHAnsi" w:cstheme="minorBidi"/>
+          <w:b w:val="0"/>
+          <w:bCs w:val="0"/>
+          <w:lang w:eastAsia="en-US"/>
+        </w:rPr>
+      </w:pPr>
+      <w:r>
+        <w:rPr>
+          <w:rFonts w:asciiTheme="minorHAnsi" w:eastAsiaTheme="minorHAnsi" w:hAnsiTheme="minorHAnsi" w:cstheme="minorBidi"/>
+          <w:b w:val="0"/>
+          <w:bCs w:val="0"/>
+          <w:lang w:eastAsia="en-US"/>
+        </w:rPr>
+        <w:lastRenderedPageBreak/>
+        <w:t xml:space="preserve">Al crear una factura, </w:t>
+      </w:r>
+      <w:r>
+        <w:rPr>
+          <w:rFonts w:asciiTheme="minorHAnsi" w:eastAsiaTheme="minorHAnsi" w:hAnsiTheme="minorHAnsi" w:cstheme="minorBidi"/>
+          <w:b w:val="0"/>
+          <w:bCs w:val="0"/>
+          <w:lang w:eastAsia="en-US"/>
+        </w:rPr>
+        <w:t>tenemos que asegurarnos de agregar la nueva factura a la lista de facturas.</w:t>
+      </w:r>
+    </w:p>
+    <w:p>
+      <w:pPr>
+        <w:pStyle w:val="Ttulo4"/>
+        <w:jc w:val="both"/>
+        <w:rPr>
+          <w:rFonts w:asciiTheme="minorHAnsi" w:eastAsiaTheme="minorHAnsi" w:hAnsiTheme="minorHAnsi" w:cstheme="minorBidi"/>
+          <w:b w:val="0"/>
+          <w:bCs w:val="0"/>
+          <w:lang w:eastAsia="en-US"/>
+        </w:rPr>
+      </w:pPr>
+      <w:proofErr w:type="spellStart"/>
+      <w:r>
+        <w:rPr>
+          <w:rFonts w:asciiTheme="minorHAnsi" w:eastAsiaTheme="minorHAnsi" w:hAnsiTheme="minorHAnsi" w:cstheme="minorBidi"/>
+          <w:b w:val="0"/>
+          <w:bCs w:val="0"/>
+          <w:lang w:eastAsia="en-US"/>
+        </w:rPr>
+        <w:t>InvoiceService</w:t>
+      </w:r>
+      <w:proofErr w:type="spellEnd"/>
+      <w:r>
+        <w:rPr>
+          <w:rFonts w:asciiTheme="minorHAnsi" w:eastAsiaTheme="minorHAnsi" w:hAnsiTheme="minorHAnsi" w:cstheme="minorBidi"/>
+          <w:b w:val="0"/>
+          <w:bCs w:val="0"/>
+          <w:lang w:eastAsia="en-US"/>
+        </w:rPr>
+        <w:t xml:space="preserve"> </w:t>
+      </w:r>
+      <w:proofErr w:type="spellStart"/>
+      <w:r>
+        <w:rPr>
+          <w:rFonts w:asciiTheme="minorHAnsi" w:eastAsiaTheme="minorHAnsi" w:hAnsiTheme="minorHAnsi" w:cstheme="minorBidi"/>
+          <w:b w:val="0"/>
+          <w:bCs w:val="0"/>
+          <w:lang w:eastAsia="en-US"/>
+        </w:rPr>
+        <w:t>esta</w:t>
+      </w:r>
+      <w:proofErr w:type="spellEnd"/>
+      <w:r>
+        <w:rPr>
+          <w:rFonts w:asciiTheme="minorHAnsi" w:eastAsiaTheme="minorHAnsi" w:hAnsiTheme="minorHAnsi" w:cstheme="minorBidi"/>
+          <w:b w:val="0"/>
+          <w:bCs w:val="0"/>
+          <w:lang w:eastAsia="en-US"/>
+        </w:rPr>
+        <w:t xml:space="preserve"> correcto, pero el </w:t>
+      </w:r>
+      <w:proofErr w:type="spellStart"/>
+      <w:r>
+        <w:rPr>
+          <w:rFonts w:asciiTheme="minorHAnsi" w:eastAsiaTheme="minorHAnsi" w:hAnsiTheme="minorHAnsi" w:cstheme="minorBidi"/>
+          <w:b w:val="0"/>
+          <w:bCs w:val="0"/>
+          <w:lang w:eastAsia="en-US"/>
+        </w:rPr>
+        <w:t>servlet</w:t>
+      </w:r>
+      <w:proofErr w:type="spellEnd"/>
+      <w:r>
+        <w:rPr>
+          <w:rFonts w:asciiTheme="minorHAnsi" w:eastAsiaTheme="minorHAnsi" w:hAnsiTheme="minorHAnsi" w:cstheme="minorBidi"/>
+          <w:b w:val="0"/>
+          <w:bCs w:val="0"/>
+          <w:lang w:eastAsia="en-US"/>
+        </w:rPr>
+        <w:t xml:space="preserve"> todavía está devolviendo un JSON vacío y codificado de forma rígida []. </w:t>
+      </w:r>
+      <w:r>
+        <w:rPr>
+          <w:rFonts w:asciiTheme="minorHAnsi" w:eastAsiaTheme="minorHAnsi" w:hAnsiTheme="minorHAnsi" w:cstheme="minorBidi"/>
+          <w:b w:val="0"/>
+          <w:bCs w:val="0"/>
+          <w:lang w:eastAsia="en-US"/>
+        </w:rPr>
+        <w:t>Lo cambiaremos de la siguiente manera:</w:t>
+      </w:r>
+    </w:p>
+    <w:p>
+      <w:pPr>
+        <w:pStyle w:val="Ttulo4"/>
+        <w:jc w:val="both"/>
+        <w:rPr>
+          <w:rFonts w:asciiTheme="minorHAnsi" w:eastAsiaTheme="minorHAnsi" w:hAnsiTheme="minorHAnsi" w:cstheme="minorBidi"/>
+          <w:b w:val="0"/>
+          <w:bCs w:val="0"/>
+          <w:lang w:eastAsia="en-US"/>
+        </w:rPr>
+      </w:pPr>
+      <w:r>
+        <w:rPr>
+          <w:rFonts w:asciiTheme="minorHAnsi" w:eastAsiaTheme="minorHAnsi" w:hAnsiTheme="minorHAnsi" w:cstheme="minorBidi"/>
+          <w:b w:val="0"/>
+          <w:bCs w:val="0"/>
+          <w:lang w:eastAsia="en-US"/>
+        </w:rPr>
+        <w:t>Crearemos 2 variables de forma glo</w:t>
+      </w:r>
+      <w:r>
+        <w:rPr>
+          <w:rFonts w:asciiTheme="minorHAnsi" w:eastAsiaTheme="minorHAnsi" w:hAnsiTheme="minorHAnsi" w:cstheme="minorBidi"/>
+          <w:b w:val="0"/>
+          <w:bCs w:val="0"/>
+          <w:lang w:eastAsia="en-US"/>
+        </w:rPr>
+        <w:t>bal:</w:t>
+      </w:r>
+    </w:p>
+    <w:p>
+      <w:pPr>
+        <w:pStyle w:val="HTMLconformatoprevio"/>
+        <w:shd w:val="clear" w:color="auto" w:fill="2B2B2B"/>
+        <w:rPr>
+          <w:color w:val="A9B7C6"/>
+          <w:lang w:val="en-US"/>
+        </w:rPr>
+      </w:pPr>
+      <w:r>
+        <w:rPr>
+          <w:color w:val="CC7832"/>
+          <w:lang w:val="en-US"/>
+        </w:rPr>
+        <w:t xml:space="preserve">private </w:t>
+      </w:r>
+      <w:proofErr w:type="spellStart"/>
+      <w:r>
+        <w:rPr>
+          <w:color w:val="A9B7C6"/>
+          <w:lang w:val="en-US"/>
+        </w:rPr>
+        <w:t>InvoiceService</w:t>
+      </w:r>
+      <w:proofErr w:type="spellEnd"/>
+      <w:r>
+        <w:rPr>
+          <w:color w:val="A9B7C6"/>
+          <w:lang w:val="en-US"/>
+        </w:rPr>
+        <w:t xml:space="preserve"> </w:t>
+      </w:r>
+      <w:proofErr w:type="spellStart"/>
+      <w:r>
+        <w:rPr>
+          <w:color w:val="9876AA"/>
+          <w:lang w:val="en-US"/>
+        </w:rPr>
+        <w:t>invoiceService</w:t>
+      </w:r>
+      <w:proofErr w:type="spellEnd"/>
+      <w:r>
+        <w:rPr>
+          <w:color w:val="9876AA"/>
+          <w:lang w:val="en-US"/>
+        </w:rPr>
+        <w:t xml:space="preserve"> </w:t>
+      </w:r>
+      <w:r>
+        <w:rPr>
+          <w:color w:val="A9B7C6"/>
+          <w:lang w:val="en-US"/>
+        </w:rPr>
+        <w:t xml:space="preserve">= </w:t>
+      </w:r>
+      <w:r>
+        <w:rPr>
+          <w:color w:val="CC7832"/>
+          <w:lang w:val="en-US"/>
+        </w:rPr>
+        <w:t xml:space="preserve">new </w:t>
+      </w:r>
+      <w:proofErr w:type="spellStart"/>
+      <w:proofErr w:type="gramStart"/>
+      <w:r>
+        <w:rPr>
+          <w:color w:val="A9B7C6"/>
+          <w:lang w:val="en-US"/>
+        </w:rPr>
+        <w:t>InvoiceService</w:t>
+      </w:r>
+      <w:proofErr w:type="spellEnd"/>
+      <w:r>
+        <w:rPr>
+          <w:color w:val="A9B7C6"/>
+          <w:lang w:val="en-US"/>
+        </w:rPr>
+        <w:t>(</w:t>
+      </w:r>
+      <w:proofErr w:type="gramEnd"/>
+      <w:r>
+        <w:rPr>
+          <w:color w:val="A9B7C6"/>
+          <w:lang w:val="en-US"/>
+        </w:rPr>
+        <w:t>)</w:t>
+      </w:r>
+      <w:r>
+        <w:rPr>
+          <w:color w:val="CC7832"/>
+          <w:lang w:val="en-US"/>
+        </w:rPr>
+        <w:t>;</w:t>
+      </w:r>
+      <w:r>
+        <w:rPr>
+          <w:color w:val="CC7832"/>
+          <w:lang w:val="en-US"/>
+        </w:rPr>
+        <w:br/>
+        <w:t xml:space="preserve">private </w:t>
+      </w:r>
+      <w:proofErr w:type="spellStart"/>
+      <w:r>
+        <w:rPr>
+          <w:color w:val="A9B7C6"/>
+          <w:lang w:val="en-US"/>
+        </w:rPr>
+        <w:t>ObjectMapper</w:t>
+      </w:r>
+      <w:proofErr w:type="spellEnd"/>
+      <w:r>
+        <w:rPr>
+          <w:color w:val="A9B7C6"/>
+          <w:lang w:val="en-US"/>
+        </w:rPr>
+        <w:t xml:space="preserve"> </w:t>
+      </w:r>
+      <w:proofErr w:type="spellStart"/>
+      <w:r>
+        <w:rPr>
+          <w:color w:val="9876AA"/>
+          <w:lang w:val="en-US"/>
+        </w:rPr>
+        <w:t>objectMapper</w:t>
+      </w:r>
+      <w:proofErr w:type="spellEnd"/>
+      <w:r>
+        <w:rPr>
+          <w:color w:val="9876AA"/>
+          <w:lang w:val="en-US"/>
+        </w:rPr>
+        <w:t xml:space="preserve"> </w:t>
+      </w:r>
+      <w:r>
+        <w:rPr>
+          <w:color w:val="A9B7C6"/>
+          <w:lang w:val="en-US"/>
+        </w:rPr>
+        <w:t xml:space="preserve">= </w:t>
+      </w:r>
+      <w:r>
+        <w:rPr>
+          <w:color w:val="CC7832"/>
+          <w:lang w:val="en-US"/>
+        </w:rPr>
+        <w:t xml:space="preserve">new </w:t>
+      </w:r>
+      <w:proofErr w:type="spellStart"/>
+      <w:r>
+        <w:rPr>
+          <w:color w:val="A9B7C6"/>
+          <w:lang w:val="en-US"/>
+        </w:rPr>
+        <w:t>ObjectMapper</w:t>
+      </w:r>
+      <w:proofErr w:type="spellEnd"/>
+      <w:r>
+        <w:rPr>
+          <w:color w:val="A9B7C6"/>
+          <w:lang w:val="en-US"/>
+        </w:rPr>
+        <w:t>()</w:t>
+      </w:r>
+      <w:r>
+        <w:rPr>
+          <w:color w:val="CC7832"/>
+          <w:lang w:val="en-US"/>
+        </w:rPr>
+        <w:t>;</w:t>
+      </w:r>
+    </w:p>
+    <w:p>
+      <w:pPr>
+        <w:pStyle w:val="Ttulo4"/>
+        <w:jc w:val="both"/>
+        <w:rPr>
+          <w:rFonts w:asciiTheme="minorHAnsi" w:eastAsiaTheme="minorHAnsi" w:hAnsiTheme="minorHAnsi" w:cstheme="minorBidi"/>
+          <w:b w:val="0"/>
+          <w:bCs w:val="0"/>
+          <w:lang w:eastAsia="en-US"/>
+        </w:rPr>
+      </w:pPr>
+      <w:r>
+        <w:rPr>
+          <w:rFonts w:asciiTheme="minorHAnsi" w:eastAsiaTheme="minorHAnsi" w:hAnsiTheme="minorHAnsi" w:cstheme="minorBidi"/>
+          <w:b w:val="0"/>
+          <w:bCs w:val="0"/>
+          <w:lang w:eastAsia="en-US"/>
+        </w:rPr>
+        <w:t xml:space="preserve">Y modificaremos el </w:t>
+      </w:r>
+      <w:proofErr w:type="spellStart"/>
+      <w:r>
+        <w:rPr>
+          <w:rFonts w:asciiTheme="minorHAnsi" w:eastAsiaTheme="minorHAnsi" w:hAnsiTheme="minorHAnsi" w:cstheme="minorBidi"/>
+          <w:b w:val="0"/>
+          <w:bCs w:val="0"/>
+          <w:lang w:eastAsia="en-US"/>
+        </w:rPr>
+        <w:t>doGet</w:t>
+      </w:r>
+      <w:proofErr w:type="spellEnd"/>
+      <w:r>
+        <w:rPr>
+          <w:rFonts w:asciiTheme="minorHAnsi" w:eastAsiaTheme="minorHAnsi" w:hAnsiTheme="minorHAnsi" w:cstheme="minorBidi"/>
+          <w:b w:val="0"/>
+          <w:bCs w:val="0"/>
+          <w:lang w:eastAsia="en-US"/>
+        </w:rPr>
+        <w:t xml:space="preserve"> para</w:t>
+      </w:r>
+      <w:r>
+        <w:rPr>
+          <w:rFonts w:asciiTheme="minorHAnsi" w:eastAsiaTheme="minorHAnsi" w:hAnsiTheme="minorHAnsi" w:cstheme="minorBidi"/>
+          <w:b w:val="0"/>
+          <w:bCs w:val="0"/>
+          <w:lang w:eastAsia="en-US"/>
+        </w:rPr>
+        <w:t xml:space="preserve"> que nos retorne lo que deseamos:</w:t>
+      </w:r>
+    </w:p>
+    <w:p>
+      <w:pPr>
+        <w:pStyle w:val="HTMLconformatoprevio"/>
+        <w:shd w:val="clear" w:color="auto" w:fill="2B2B2B"/>
+        <w:rPr>
+          <w:color w:val="A9B7C6"/>
+          <w:lang w:val="en-US"/>
+        </w:rPr>
+      </w:pPr>
+      <w:r>
+        <w:rPr>
+          <w:color w:val="BBB529"/>
+          <w:lang w:val="en-US"/>
+        </w:rPr>
+        <w:t>@Override</w:t>
+      </w:r>
+      <w:r>
+        <w:rPr>
+          <w:color w:val="BBB529"/>
+          <w:lang w:val="en-US"/>
+        </w:rPr>
+        <w:br/>
+      </w:r>
+      <w:r>
+        <w:rPr>
+          <w:color w:val="CC7832"/>
+          <w:lang w:val="en-US"/>
+        </w:rPr>
+        <w:t xml:space="preserve">protected void </w:t>
+      </w:r>
+      <w:proofErr w:type="spellStart"/>
+      <w:r>
+        <w:rPr>
+          <w:color w:val="FFC66D"/>
+          <w:lang w:val="en-US"/>
+        </w:rPr>
+        <w:t>doGet</w:t>
+      </w:r>
+      <w:proofErr w:type="spellEnd"/>
+      <w:r>
+        <w:rPr>
+          <w:color w:val="A9B7C6"/>
+          <w:lang w:val="en-US"/>
+        </w:rPr>
+        <w:t>(</w:t>
+      </w:r>
+      <w:proofErr w:type="spellStart"/>
+      <w:r>
+        <w:rPr>
+          <w:color w:val="A9B7C6"/>
+          <w:lang w:val="en-US"/>
+        </w:rPr>
+        <w:t>HttpServletRequest</w:t>
+      </w:r>
+      <w:proofErr w:type="spellEnd"/>
+      <w:r>
+        <w:rPr>
+          <w:color w:val="A9B7C6"/>
+          <w:lang w:val="en-US"/>
+        </w:rPr>
+        <w:t xml:space="preserve"> request</w:t>
+      </w:r>
+      <w:r>
+        <w:rPr>
+          <w:color w:val="CC7832"/>
+          <w:lang w:val="en-US"/>
+        </w:rPr>
+        <w:t xml:space="preserve">, </w:t>
+      </w:r>
+      <w:proofErr w:type="spellStart"/>
+      <w:r>
+        <w:rPr>
+          <w:color w:val="A9B7C6"/>
+          <w:lang w:val="en-US"/>
+        </w:rPr>
+        <w:t>HttpServletResponse</w:t>
+      </w:r>
+      <w:proofErr w:type="spellEnd"/>
+      <w:r>
+        <w:rPr>
+          <w:color w:val="A9B7C6"/>
+          <w:lang w:val="en-US"/>
+        </w:rPr>
+        <w:t xml:space="preserve"> response) </w:t>
+      </w:r>
+      <w:r>
+        <w:rPr>
+          <w:color w:val="CC7832"/>
+          <w:lang w:val="en-US"/>
+        </w:rPr>
+        <w:t xml:space="preserve">throws </w:t>
+      </w:r>
+      <w:proofErr w:type="spellStart"/>
+      <w:r>
+        <w:rPr>
+          <w:color w:val="A9B7C6"/>
+          <w:lang w:val="en-US"/>
+        </w:rPr>
+        <w:t>ServletException</w:t>
+      </w:r>
+      <w:proofErr w:type="spellEnd"/>
+      <w:r>
+        <w:rPr>
+          <w:color w:val="CC7832"/>
+          <w:lang w:val="en-US"/>
+        </w:rPr>
+        <w:t xml:space="preserve">, </w:t>
+      </w:r>
+      <w:proofErr w:type="spellStart"/>
+      <w:r>
+        <w:rPr>
+          <w:color w:val="A9B7C6"/>
+          <w:lang w:val="en-US"/>
+        </w:rPr>
+        <w:t>IOException</w:t>
+      </w:r>
+      <w:proofErr w:type="spellEnd"/>
+      <w:r>
+        <w:rPr>
+          <w:color w:val="A9B7C6"/>
+          <w:lang w:val="en-US"/>
+        </w:rPr>
+        <w:t xml:space="preserve"> {</w:t>
+      </w:r>
+      <w:r>
+        <w:rPr>
+          <w:color w:val="A9B7C6"/>
+          <w:lang w:val="en-US"/>
+        </w:rPr>
+        <w:br/>
+        <w:t xml:space="preserve">    </w:t>
+      </w:r>
+      <w:r>
+        <w:rPr>
+          <w:color w:val="CC7832"/>
+          <w:lang w:val="en-US"/>
+        </w:rPr>
+        <w:t xml:space="preserve">if </w:t>
+      </w:r>
+      <w:r>
+        <w:rPr>
+          <w:color w:val="A9B7C6"/>
+          <w:lang w:val="en-US"/>
+        </w:rPr>
+        <w:t>(</w:t>
+      </w:r>
+      <w:proofErr w:type="spellStart"/>
+      <w:r>
+        <w:rPr>
+          <w:color w:val="A9B7C6"/>
+          <w:lang w:val="en-US"/>
+        </w:rPr>
+        <w:t>request.getRequestURI</w:t>
+      </w:r>
+      <w:proofErr w:type="spellEnd"/>
+      <w:r>
+        <w:rPr>
+          <w:color w:val="A9B7C6"/>
+          <w:lang w:val="en-US"/>
+        </w:rPr>
+        <w:t>().</w:t>
+      </w:r>
+      <w:proofErr w:type="spellStart"/>
+      <w:r>
+        <w:rPr>
+          <w:color w:val="A9B7C6"/>
+          <w:lang w:val="en-US"/>
+        </w:rPr>
+        <w:t>equalsIgnoreCase</w:t>
+      </w:r>
+      <w:proofErr w:type="spellEnd"/>
+      <w:r>
+        <w:rPr>
+          <w:color w:val="A9B7C6"/>
+          <w:lang w:val="en-US"/>
+        </w:rPr>
+        <w:t>(</w:t>
+      </w:r>
+      <w:r>
+        <w:rPr>
+          <w:color w:val="6A8759"/>
+          <w:lang w:val="en-US"/>
+        </w:rPr>
+        <w:t>"/"</w:t>
+      </w:r>
+      <w:r>
+        <w:rPr>
+          <w:color w:val="A9B7C6"/>
+          <w:lang w:val="en-US"/>
+        </w:rPr>
+        <w:t>)) {</w:t>
+      </w:r>
+      <w:r>
+        <w:rPr>
+          <w:color w:val="A9B7C6"/>
+          <w:lang w:val="en-US"/>
+        </w:rPr>
+        <w:br/>
+        <w:t xml:space="preserve">        </w:t>
+      </w:r>
+      <w:proofErr w:type="spellStart"/>
+      <w:r>
+        <w:rPr>
+          <w:color w:val="A9B7C6"/>
+          <w:lang w:val="en-US"/>
+        </w:rPr>
+        <w:t>response.setContentType</w:t>
+      </w:r>
+      <w:proofErr w:type="spellEnd"/>
+      <w:r>
+        <w:rPr>
+          <w:color w:val="A9B7C6"/>
+          <w:lang w:val="en-US"/>
+        </w:rPr>
+        <w:t>(</w:t>
+      </w:r>
+      <w:r>
+        <w:rPr>
+          <w:color w:val="6A8759"/>
+          <w:lang w:val="en-US"/>
+        </w:rPr>
+        <w:t>"text/html; charset=UTF-8"</w:t>
+      </w:r>
+      <w:r>
+        <w:rPr>
+          <w:color w:val="A9B7C6"/>
+          <w:lang w:val="en-US"/>
+        </w:rPr>
+        <w:t>)</w:t>
+      </w:r>
+      <w:r>
+        <w:rPr>
+          <w:color w:val="CC7832"/>
+          <w:lang w:val="en-US"/>
+        </w:rPr>
+        <w:t>;</w:t>
+      </w:r>
+      <w:r>
+        <w:rPr>
+          <w:color w:val="CC7832"/>
+          <w:lang w:val="en-US"/>
+        </w:rPr>
+        <w:br/>
+        <w:t xml:space="preserve">        </w:t>
+      </w:r>
+      <w:proofErr w:type="spellStart"/>
+      <w:r>
+        <w:rPr>
+          <w:color w:val="A9B7C6"/>
+          <w:lang w:val="en-US"/>
+        </w:rPr>
+        <w:t>response.getWriter</w:t>
+      </w:r>
+      <w:proofErr w:type="spellEnd"/>
+      <w:r>
+        <w:rPr>
+          <w:color w:val="A9B7C6"/>
+          <w:lang w:val="en-US"/>
+        </w:rPr>
+        <w:t>().print(</w:t>
+      </w:r>
+      <w:r>
+        <w:rPr>
+          <w:color w:val="A9B7C6"/>
+          <w:lang w:val="en-US"/>
+        </w:rPr>
+        <w:br/>
+        <w:t xml:space="preserve">                </w:t>
+      </w:r>
+      <w:r>
+        <w:rPr>
+          <w:color w:val="6A8759"/>
+          <w:lang w:val="en-US"/>
+        </w:rPr>
+        <w:t>"&lt;html&gt;</w:t>
+      </w:r>
+      <w:r>
+        <w:rPr>
+          <w:color w:val="CC7832"/>
+          <w:lang w:val="en-US"/>
+        </w:rPr>
+        <w:t>\n</w:t>
+      </w:r>
+      <w:r>
+        <w:rPr>
+          <w:color w:val="6A8759"/>
+          <w:lang w:val="en-US"/>
+        </w:rPr>
+        <w:t xml:space="preserve">" </w:t>
+      </w:r>
+      <w:r>
+        <w:rPr>
+          <w:color w:val="A9B7C6"/>
+          <w:lang w:val="en-US"/>
+        </w:rPr>
+        <w:t>+</w:t>
+      </w:r>
+      <w:r>
+        <w:rPr>
+          <w:color w:val="A9B7C6"/>
+          <w:lang w:val="en-US"/>
+        </w:rPr>
+        <w:br/>
+        <w:t xml:space="preserve">                        </w:t>
+      </w:r>
+      <w:r>
+        <w:rPr>
+          <w:color w:val="6A8759"/>
+          <w:lang w:val="en-US"/>
+        </w:rPr>
+        <w:t>"&lt;body&gt;</w:t>
+      </w:r>
+      <w:r>
+        <w:rPr>
+          <w:color w:val="CC7832"/>
+          <w:lang w:val="en-US"/>
+        </w:rPr>
+        <w:t>\n</w:t>
+      </w:r>
+      <w:r>
+        <w:rPr>
+          <w:color w:val="6A8759"/>
+          <w:lang w:val="en-US"/>
+        </w:rPr>
+        <w:t xml:space="preserve">" </w:t>
+      </w:r>
+      <w:r>
+        <w:rPr>
+          <w:color w:val="A9B7C6"/>
+          <w:lang w:val="en-US"/>
+        </w:rPr>
+        <w:t>+</w:t>
+      </w:r>
+      <w:r>
+        <w:rPr>
+          <w:color w:val="A9B7C6"/>
+          <w:lang w:val="en-US"/>
+        </w:rPr>
+        <w:br/>
+        <w:t xml:space="preserve">                        </w:t>
+      </w:r>
+      <w:r>
+        <w:rPr>
+          <w:color w:val="6A8759"/>
+          <w:lang w:val="en-US"/>
+        </w:rPr>
+        <w:t>"&lt;h1&gt;Hello World&lt;/h1&gt;</w:t>
+      </w:r>
+      <w:r>
+        <w:rPr>
+          <w:color w:val="CC7832"/>
+          <w:lang w:val="en-US"/>
+        </w:rPr>
+        <w:t>\n</w:t>
+      </w:r>
+      <w:r>
+        <w:rPr>
+          <w:color w:val="6A8759"/>
+          <w:lang w:val="en-US"/>
+        </w:rPr>
+        <w:t xml:space="preserve">" </w:t>
+      </w:r>
+      <w:r>
+        <w:rPr>
+          <w:color w:val="A9B7C6"/>
+          <w:lang w:val="en-US"/>
+        </w:rPr>
+        <w:t>+</w:t>
+      </w:r>
+      <w:r>
+        <w:rPr>
+          <w:color w:val="A9B7C6"/>
+          <w:lang w:val="en-US"/>
+        </w:rPr>
+        <w:br/>
+        <w:t xml:space="preserve">                        </w:t>
+      </w:r>
+      <w:r>
+        <w:rPr>
+          <w:color w:val="6A8759"/>
+          <w:lang w:val="en-US"/>
+        </w:rPr>
+        <w:t>"&lt;p&gt;This is my very first, embedded Tomcat, HTML Page!&lt;/p&gt;</w:t>
+      </w:r>
+      <w:r>
+        <w:rPr>
+          <w:color w:val="CC7832"/>
+          <w:lang w:val="en-US"/>
+        </w:rPr>
+        <w:t>\n</w:t>
+      </w:r>
+      <w:r>
+        <w:rPr>
+          <w:color w:val="6A8759"/>
+          <w:lang w:val="en-US"/>
+        </w:rPr>
+        <w:t xml:space="preserve">" </w:t>
+      </w:r>
+      <w:r>
+        <w:rPr>
+          <w:color w:val="A9B7C6"/>
+          <w:lang w:val="en-US"/>
+        </w:rPr>
+        <w:t>+</w:t>
+      </w:r>
+      <w:r>
+        <w:rPr>
+          <w:color w:val="A9B7C6"/>
+          <w:lang w:val="en-US"/>
+        </w:rPr>
+        <w:br/>
+        <w:t xml:space="preserve">                        </w:t>
+      </w:r>
+      <w:r>
+        <w:rPr>
+          <w:color w:val="6A8759"/>
+          <w:lang w:val="en-US"/>
+        </w:rPr>
+        <w:t>"&lt;/body&gt;</w:t>
+      </w:r>
+      <w:r>
+        <w:rPr>
+          <w:color w:val="CC7832"/>
+          <w:lang w:val="en-US"/>
+        </w:rPr>
+        <w:t>\n</w:t>
+      </w:r>
+      <w:r>
+        <w:rPr>
+          <w:color w:val="6A8759"/>
+          <w:lang w:val="en-US"/>
+        </w:rPr>
+        <w:t xml:space="preserve">" </w:t>
+      </w:r>
+      <w:r>
+        <w:rPr>
+          <w:color w:val="A9B7C6"/>
+          <w:lang w:val="en-US"/>
+        </w:rPr>
+        <w:t>+</w:t>
+      </w:r>
+      <w:r>
+        <w:rPr>
+          <w:color w:val="A9B7C6"/>
+          <w:lang w:val="en-US"/>
+        </w:rPr>
+        <w:br/>
+        <w:t xml:space="preserve">                        </w:t>
+      </w:r>
+      <w:r>
+        <w:rPr>
+          <w:color w:val="6A8759"/>
+          <w:lang w:val="en-US"/>
+        </w:rPr>
+        <w:t>"&lt;/html&gt;"</w:t>
+      </w:r>
+      <w:r>
+        <w:rPr>
+          <w:color w:val="A9B7C6"/>
+          <w:lang w:val="en-US"/>
+        </w:rPr>
+        <w:t>)</w:t>
+      </w:r>
+      <w:r>
+        <w:rPr>
+          <w:color w:val="CC7832"/>
+          <w:lang w:val="en-US"/>
+        </w:rPr>
+        <w:t>;</w:t>
+      </w:r>
+      <w:r>
+        <w:rPr>
+          <w:color w:val="CC7832"/>
+          <w:lang w:val="en-US"/>
+        </w:rPr>
+        <w:br/>
+        <w:t xml:space="preserve">    </w:t>
+      </w:r>
+      <w:r>
+        <w:rPr>
+          <w:color w:val="A9B7C6"/>
+          <w:lang w:val="en-US"/>
+        </w:rPr>
+        <w:t xml:space="preserve">} </w:t>
+      </w:r>
+      <w:r>
+        <w:rPr>
+          <w:color w:val="CC7832"/>
+          <w:lang w:val="en-US"/>
+        </w:rPr>
+        <w:t xml:space="preserve">else if </w:t>
+      </w:r>
+      <w:r>
+        <w:rPr>
+          <w:color w:val="A9B7C6"/>
+          <w:lang w:val="en-US"/>
+        </w:rPr>
+        <w:t>(</w:t>
+      </w:r>
+      <w:proofErr w:type="spellStart"/>
+      <w:r>
+        <w:rPr>
+          <w:color w:val="A9B7C6"/>
+          <w:lang w:val="en-US"/>
+        </w:rPr>
+        <w:t>request.getRequestURI</w:t>
+      </w:r>
+      <w:proofErr w:type="spellEnd"/>
+      <w:r>
+        <w:rPr>
+          <w:color w:val="A9B7C6"/>
+          <w:lang w:val="en-US"/>
+        </w:rPr>
+        <w:t>().</w:t>
+      </w:r>
+      <w:proofErr w:type="spellStart"/>
+      <w:r>
+        <w:rPr>
+          <w:color w:val="A9B7C6"/>
+          <w:lang w:val="en-US"/>
+        </w:rPr>
+        <w:t>equalsIgnoreCase</w:t>
+      </w:r>
+      <w:proofErr w:type="spellEnd"/>
+      <w:r>
+        <w:rPr>
+          <w:color w:val="A9B7C6"/>
+          <w:lang w:val="en-US"/>
+        </w:rPr>
+        <w:t>(</w:t>
+      </w:r>
+      <w:r>
+        <w:rPr>
+          <w:color w:val="6A8759"/>
+          <w:lang w:val="en-US"/>
+        </w:rPr>
+        <w:t>"/invoices"</w:t>
+      </w:r>
+      <w:r>
+        <w:rPr>
+          <w:color w:val="A9B7C6"/>
+          <w:lang w:val="en-US"/>
+        </w:rPr>
+        <w:t>)) {</w:t>
+      </w:r>
+      <w:r>
+        <w:rPr>
+          <w:color w:val="A9B7C6"/>
+          <w:lang w:val="en-US"/>
+        </w:rPr>
+        <w:br/>
+        <w:t xml:space="preserve">        </w:t>
+      </w:r>
+      <w:proofErr w:type="spellStart"/>
+      <w:r>
+        <w:rPr>
+          <w:color w:val="A9B7C6"/>
+          <w:lang w:val="en-US"/>
+        </w:rPr>
+        <w:t>response.setContentType</w:t>
+      </w:r>
+      <w:proofErr w:type="spellEnd"/>
+      <w:r>
+        <w:rPr>
+          <w:color w:val="A9B7C6"/>
+          <w:lang w:val="en-US"/>
+        </w:rPr>
+        <w:t>(</w:t>
+      </w:r>
+      <w:r>
+        <w:rPr>
+          <w:color w:val="6A8759"/>
+          <w:lang w:val="en-US"/>
+        </w:rPr>
+        <w:t>"application/</w:t>
+      </w:r>
+      <w:proofErr w:type="spellStart"/>
+      <w:r>
+        <w:rPr>
+          <w:color w:val="6A8759"/>
+          <w:lang w:val="en-US"/>
+        </w:rPr>
+        <w:t>json</w:t>
+      </w:r>
+      <w:proofErr w:type="spellEnd"/>
+      <w:r>
+        <w:rPr>
+          <w:color w:val="6A8759"/>
+          <w:lang w:val="en-US"/>
+        </w:rPr>
+        <w:t>; charset=UTF-8"</w:t>
+      </w:r>
+      <w:r>
+        <w:rPr>
+          <w:color w:val="A9B7C6"/>
+          <w:lang w:val="en-US"/>
+        </w:rPr>
+        <w:t>)</w:t>
+      </w:r>
+      <w:r>
+        <w:rPr>
+          <w:color w:val="CC7832"/>
+          <w:lang w:val="en-US"/>
+        </w:rPr>
+        <w:t>;</w:t>
+      </w:r>
+      <w:r>
+        <w:rPr>
+          <w:color w:val="CC7832"/>
+          <w:lang w:val="en-US"/>
+        </w:rPr>
+        <w:br/>
+        <w:t xml:space="preserve">        </w:t>
+      </w:r>
+      <w:r>
+        <w:rPr>
+          <w:color w:val="A9B7C6"/>
+          <w:lang w:val="en-US"/>
+        </w:rPr>
+        <w:t xml:space="preserve">List&lt;Invoice&gt; invoices = </w:t>
+      </w:r>
+      <w:proofErr w:type="spellStart"/>
+      <w:r>
+        <w:rPr>
+          <w:color w:val="9876AA"/>
+          <w:lang w:val="en-US"/>
+        </w:rPr>
+        <w:t>invoiceService</w:t>
+      </w:r>
+      <w:r>
+        <w:rPr>
+          <w:color w:val="A9B7C6"/>
+          <w:lang w:val="en-US"/>
+        </w:rPr>
+        <w:t>.findAll</w:t>
+      </w:r>
+      <w:proofErr w:type="spellEnd"/>
+      <w:r>
+        <w:rPr>
+          <w:color w:val="A9B7C6"/>
+          <w:lang w:val="en-US"/>
+        </w:rPr>
+        <w:t>()</w:t>
+      </w:r>
+      <w:r>
+        <w:rPr>
+          <w:color w:val="CC7832"/>
+          <w:lang w:val="en-US"/>
+        </w:rPr>
+        <w:t>;</w:t>
+      </w:r>
+      <w:r>
+        <w:rPr>
+          <w:color w:val="808080"/>
+          <w:lang w:val="en-US"/>
+        </w:rPr>
+        <w:br/>
+        <w:t xml:space="preserve">        </w:t>
+      </w:r>
+      <w:r>
+        <w:rPr>
+          <w:color w:val="A9B7C6"/>
+          <w:lang w:val="en-US"/>
+        </w:rPr>
+        <w:t>response.getWriter().print(</w:t>
+      </w:r>
+      <w:r>
+        <w:rPr>
+          <w:color w:val="9876AA"/>
+          <w:lang w:val="en-US"/>
+        </w:rPr>
+        <w:t>objectMapper</w:t>
+      </w:r>
+      <w:r>
+        <w:rPr>
+          <w:color w:val="A9B7C6"/>
+          <w:lang w:val="en-US"/>
+        </w:rPr>
+        <w:t>.writeValueAsString(invoices))</w:t>
+      </w:r>
+      <w:r>
+        <w:rPr>
+          <w:color w:val="CC7832"/>
+          <w:lang w:val="en-US"/>
+        </w:rPr>
+        <w:t xml:space="preserve">;  </w:t>
+      </w:r>
+      <w:r>
+        <w:rPr>
+          <w:color w:val="808080"/>
+          <w:lang w:val="en-US"/>
+        </w:rPr>
+        <w:br/>
+        <w:t xml:space="preserve">    </w:t>
+      </w:r>
+      <w:r>
+        <w:rPr>
+          <w:color w:val="A9B7C6"/>
+          <w:lang w:val="en-US"/>
+        </w:rPr>
+        <w:t>}</w:t>
+      </w:r>
+      <w:r>
+        <w:rPr>
+          <w:color w:val="A9B7C6"/>
+          <w:lang w:val="en-US"/>
+        </w:rPr>
+        <w:br/>
+        <w:t>}</w:t>
+      </w:r>
+    </w:p>
+    <w:p>
+      <w:pPr>
+        <w:pStyle w:val="Ttulo4"/>
+        <w:jc w:val="both"/>
+        <w:rPr>
+          <w:rFonts w:asciiTheme="minorHAnsi" w:eastAsiaTheme="minorHAnsi" w:hAnsiTheme="minorHAnsi" w:cstheme="minorBidi"/>
+          <w:b w:val="0"/>
+          <w:bCs w:val="0"/>
+          <w:lang w:val="en-US" w:eastAsia="en-US"/>
+        </w:rPr>
+      </w:pPr>
+      <w:proofErr w:type="spellStart"/>
+      <w:r>
+        <w:rPr>
+          <w:rFonts w:asciiTheme="minorHAnsi" w:eastAsiaTheme="minorHAnsi" w:hAnsiTheme="minorHAnsi" w:cstheme="minorBidi"/>
+          <w:b w:val="0"/>
+          <w:bCs w:val="0"/>
+          <w:lang w:val="en-US" w:eastAsia="en-US"/>
+        </w:rPr>
+        <w:t>Realmente</w:t>
+      </w:r>
+      <w:proofErr w:type="spellEnd"/>
+      <w:r>
+        <w:rPr>
+          <w:rFonts w:asciiTheme="minorHAnsi" w:eastAsiaTheme="minorHAnsi" w:hAnsiTheme="minorHAnsi" w:cstheme="minorBidi"/>
+          <w:b w:val="0"/>
+          <w:bCs w:val="0"/>
+          <w:lang w:val="en-US" w:eastAsia="en-US"/>
+        </w:rPr>
+        <w:t xml:space="preserve"> </w:t>
+      </w:r>
+      <w:proofErr w:type="spellStart"/>
+      <w:r>
+        <w:rPr>
+          <w:rFonts w:asciiTheme="minorHAnsi" w:eastAsiaTheme="minorHAnsi" w:hAnsiTheme="minorHAnsi" w:cstheme="minorBidi"/>
+          <w:b w:val="0"/>
+          <w:bCs w:val="0"/>
+          <w:lang w:val="en-US" w:eastAsia="en-US"/>
+        </w:rPr>
+        <w:t>hemos</w:t>
+      </w:r>
+      <w:proofErr w:type="spellEnd"/>
+      <w:r>
+        <w:rPr>
+          <w:rFonts w:asciiTheme="minorHAnsi" w:eastAsiaTheme="minorHAnsi" w:hAnsiTheme="minorHAnsi" w:cstheme="minorBidi"/>
+          <w:b w:val="0"/>
+          <w:bCs w:val="0"/>
+          <w:lang w:val="en-US" w:eastAsia="en-US"/>
+        </w:rPr>
+        <w:t xml:space="preserve"> </w:t>
+      </w:r>
+      <w:proofErr w:type="spellStart"/>
+      <w:r>
+        <w:rPr>
+          <w:rFonts w:asciiTheme="minorHAnsi" w:eastAsiaTheme="minorHAnsi" w:hAnsiTheme="minorHAnsi" w:cstheme="minorBidi"/>
+          <w:b w:val="0"/>
+          <w:bCs w:val="0"/>
+          <w:lang w:val="en-US" w:eastAsia="en-US"/>
+        </w:rPr>
+        <w:t>modificado</w:t>
+      </w:r>
+      <w:proofErr w:type="spellEnd"/>
+      <w:r>
+        <w:rPr>
+          <w:rFonts w:asciiTheme="minorHAnsi" w:eastAsiaTheme="minorHAnsi" w:hAnsiTheme="minorHAnsi" w:cstheme="minorBidi"/>
+          <w:b w:val="0"/>
+          <w:bCs w:val="0"/>
+          <w:lang w:val="en-US" w:eastAsia="en-US"/>
+        </w:rPr>
+        <w:t>:</w:t>
+      </w:r>
+    </w:p>
+    <w:p>
+      <w:pPr>
+        <w:pStyle w:val="Ttulo4"/>
+        <w:jc w:val="both"/>
+        <w:rPr>
+          <w:rFonts w:asciiTheme="minorHAnsi" w:eastAsiaTheme="minorHAnsi" w:hAnsiTheme="minorHAnsi" w:cstheme="minorBidi"/>
+          <w:b w:val="0"/>
+          <w:bCs w:val="0"/>
+          <w:lang w:val="en-US" w:eastAsia="en-US"/>
+        </w:rPr>
+      </w:pPr>
+      <w:proofErr w:type="spellStart"/>
+      <w:r>
+        <w:rPr>
+          <w:rFonts w:asciiTheme="minorHAnsi" w:eastAsiaTheme="minorHAnsi" w:hAnsiTheme="minorHAnsi" w:cstheme="minorBidi"/>
+          <w:b w:val="0"/>
+          <w:bCs w:val="0"/>
+          <w:lang w:val="en-US" w:eastAsia="en-US"/>
+        </w:rPr>
+        <w:t>Esto</w:t>
+      </w:r>
+      <w:proofErr w:type="spellEnd"/>
+      <w:r>
+        <w:rPr>
+          <w:rFonts w:asciiTheme="minorHAnsi" w:eastAsiaTheme="minorHAnsi" w:hAnsiTheme="minorHAnsi" w:cstheme="minorBidi"/>
+          <w:b w:val="0"/>
+          <w:bCs w:val="0"/>
+          <w:lang w:val="en-US" w:eastAsia="en-US"/>
+        </w:rPr>
+        <w:t>.</w:t>
+      </w:r>
+    </w:p>
+    <w:p>
+      <w:pPr>
+        <w:pStyle w:val="HTMLconformatoprevio"/>
+        <w:shd w:val="clear" w:color="auto" w:fill="2B2B2B"/>
+        <w:rPr>
+          <w:color w:val="A9B7C6"/>
+          <w:lang w:val="en-US"/>
+        </w:rPr>
+      </w:pPr>
+      <w:r>
+        <w:rPr>
+          <w:color w:val="A9B7C6"/>
+          <w:lang w:val="en-US"/>
+        </w:rPr>
+        <w:t>}</w:t>
+      </w:r>
+      <w:r>
+        <w:rPr>
+          <w:color w:val="A9B7C6"/>
+          <w:lang w:val="en-US"/>
+        </w:rPr>
+        <w:t xml:space="preserve"> </w:t>
+      </w:r>
+      <w:r>
+        <w:rPr>
+          <w:color w:val="CC7832"/>
+          <w:lang w:val="en-US"/>
+        </w:rPr>
+        <w:t xml:space="preserve">else if </w:t>
+      </w:r>
+      <w:r>
+        <w:rPr>
+          <w:color w:val="A9B7C6"/>
+          <w:lang w:val="en-US"/>
+        </w:rPr>
+        <w:t>(</w:t>
+      </w:r>
+      <w:proofErr w:type="spellStart"/>
+      <w:proofErr w:type="gramStart"/>
+      <w:r>
+        <w:rPr>
+          <w:color w:val="A9B7C6"/>
+          <w:lang w:val="en-US"/>
+        </w:rPr>
+        <w:t>request.getRequestURI</w:t>
+      </w:r>
+      <w:proofErr w:type="spellEnd"/>
+      <w:proofErr w:type="gramEnd"/>
+      <w:r>
+        <w:rPr>
+          <w:color w:val="A9B7C6"/>
+          <w:lang w:val="en-US"/>
+        </w:rPr>
+        <w:t>().</w:t>
+      </w:r>
+      <w:proofErr w:type="spellStart"/>
+      <w:r>
+        <w:rPr>
+          <w:color w:val="A9B7C6"/>
+          <w:lang w:val="en-US"/>
+        </w:rPr>
+        <w:t>equalsIgnoreCase</w:t>
+      </w:r>
+      <w:proofErr w:type="spellEnd"/>
+      <w:r>
+        <w:rPr>
+          <w:color w:val="A9B7C6"/>
+          <w:lang w:val="en-US"/>
+        </w:rPr>
+        <w:t>(</w:t>
+      </w:r>
+      <w:r>
+        <w:rPr>
+          <w:color w:val="6A8759"/>
+          <w:lang w:val="en-US"/>
+        </w:rPr>
+        <w:t>"/invoices"</w:t>
+      </w:r>
+      <w:r>
+        <w:rPr>
+          <w:color w:val="A9B7C6"/>
+          <w:lang w:val="en-US"/>
+        </w:rPr>
+        <w:t>)) {</w:t>
+      </w:r>
+      <w:r>
+        <w:rPr>
+          <w:color w:val="A9B7C6"/>
+          <w:lang w:val="en-US"/>
+        </w:rPr>
+        <w:br/>
+        <w:t xml:space="preserve">    </w:t>
+      </w:r>
+      <w:proofErr w:type="spellStart"/>
+      <w:r>
+        <w:rPr>
+          <w:color w:val="A9B7C6"/>
+          <w:lang w:val="en-US"/>
+        </w:rPr>
+        <w:t>response.setContentType</w:t>
+      </w:r>
+      <w:proofErr w:type="spellEnd"/>
+      <w:r>
+        <w:rPr>
+          <w:color w:val="A9B7C6"/>
+          <w:lang w:val="en-US"/>
+        </w:rPr>
+        <w:t>(</w:t>
+      </w:r>
+      <w:r>
+        <w:rPr>
+          <w:color w:val="6A8759"/>
+          <w:lang w:val="en-US"/>
+        </w:rPr>
+        <w:t>"application/</w:t>
+      </w:r>
+      <w:proofErr w:type="spellStart"/>
+      <w:r>
+        <w:rPr>
+          <w:color w:val="6A8759"/>
+          <w:lang w:val="en-US"/>
+        </w:rPr>
+        <w:t>json</w:t>
+      </w:r>
+      <w:proofErr w:type="spellEnd"/>
+      <w:r>
+        <w:rPr>
+          <w:color w:val="6A8759"/>
+          <w:lang w:val="en-US"/>
+        </w:rPr>
+        <w:t>; charset=UTF-8"</w:t>
+      </w:r>
+      <w:r>
+        <w:rPr>
+          <w:color w:val="A9B7C6"/>
+          <w:lang w:val="en-US"/>
+        </w:rPr>
+        <w:t>)</w:t>
+      </w:r>
+      <w:r>
+        <w:rPr>
+          <w:color w:val="CC7832"/>
+          <w:lang w:val="en-US"/>
+        </w:rPr>
+        <w:t>;</w:t>
+      </w:r>
+      <w:r>
+        <w:rPr>
+          <w:color w:val="CC7832"/>
+          <w:lang w:val="en-US"/>
+        </w:rPr>
+        <w:br/>
+        <w:t xml:space="preserve">    </w:t>
+      </w:r>
+      <w:proofErr w:type="spellStart"/>
+      <w:r>
+        <w:rPr>
+          <w:color w:val="A9B7C6"/>
+          <w:lang w:val="en-US"/>
+        </w:rPr>
+        <w:t>response.getWriter</w:t>
+      </w:r>
+      <w:proofErr w:type="spellEnd"/>
+      <w:r>
+        <w:rPr>
+          <w:color w:val="A9B7C6"/>
+          <w:lang w:val="en-US"/>
+        </w:rPr>
+        <w:t>().print(</w:t>
+      </w:r>
+      <w:r>
+        <w:rPr>
+          <w:color w:val="6A8759"/>
+          <w:lang w:val="en-US"/>
+        </w:rPr>
+        <w:t>"[]"</w:t>
+      </w:r>
+      <w:r>
+        <w:rPr>
+          <w:color w:val="A9B7C6"/>
+          <w:lang w:val="en-US"/>
+        </w:rPr>
+        <w:t>)</w:t>
+      </w:r>
+      <w:r>
+        <w:rPr>
+          <w:color w:val="CC7832"/>
+          <w:lang w:val="en-US"/>
+        </w:rPr>
+        <w:t>;</w:t>
+      </w:r>
+      <w:r>
+        <w:rPr>
+          <w:color w:val="CC7832"/>
+          <w:lang w:val="en-US"/>
+        </w:rPr>
+        <w:br/>
+      </w:r>
+      <w:r>
+        <w:rPr>
+          <w:color w:val="A9B7C6"/>
+          <w:lang w:val="en-US"/>
+        </w:rPr>
+        <w:t>}</w:t>
+      </w:r>
+    </w:p>
+    <w:p>
+      <w:pPr>
+        <w:pStyle w:val="Ttulo4"/>
+        <w:jc w:val="both"/>
+        <w:rPr>
+          <w:rFonts w:asciiTheme="minorHAnsi" w:eastAsiaTheme="minorHAnsi" w:hAnsiTheme="minorHAnsi" w:cstheme="minorBidi"/>
+          <w:b w:val="0"/>
+          <w:bCs w:val="0"/>
+          <w:lang w:val="en-US" w:eastAsia="en-US"/>
+        </w:rPr>
+      </w:pPr>
+      <w:r>
+        <w:rPr>
+          <w:rFonts w:asciiTheme="minorHAnsi" w:eastAsiaTheme="minorHAnsi" w:hAnsiTheme="minorHAnsi" w:cstheme="minorBidi"/>
+          <w:b w:val="0"/>
+          <w:bCs w:val="0"/>
+          <w:lang w:val="en-US" w:eastAsia="en-US"/>
+        </w:rPr>
+        <w:t xml:space="preserve">Por </w:t>
+      </w:r>
+      <w:proofErr w:type="spellStart"/>
+      <w:r>
+        <w:rPr>
+          <w:rFonts w:asciiTheme="minorHAnsi" w:eastAsiaTheme="minorHAnsi" w:hAnsiTheme="minorHAnsi" w:cstheme="minorBidi"/>
+          <w:b w:val="0"/>
+          <w:bCs w:val="0"/>
+          <w:lang w:val="en-US" w:eastAsia="en-US"/>
+        </w:rPr>
+        <w:t>esto</w:t>
+      </w:r>
+      <w:proofErr w:type="spellEnd"/>
+      <w:r>
+        <w:rPr>
+          <w:rFonts w:asciiTheme="minorHAnsi" w:eastAsiaTheme="minorHAnsi" w:hAnsiTheme="minorHAnsi" w:cstheme="minorBidi"/>
+          <w:b w:val="0"/>
+          <w:bCs w:val="0"/>
+          <w:lang w:val="en-US" w:eastAsia="en-US"/>
+        </w:rPr>
+        <w:t xml:space="preserve"> </w:t>
+      </w:r>
+      <w:proofErr w:type="spellStart"/>
+      <w:r>
+        <w:rPr>
+          <w:rFonts w:asciiTheme="minorHAnsi" w:eastAsiaTheme="minorHAnsi" w:hAnsiTheme="minorHAnsi" w:cstheme="minorBidi"/>
+          <w:b w:val="0"/>
+          <w:bCs w:val="0"/>
+          <w:lang w:val="en-US" w:eastAsia="en-US"/>
+        </w:rPr>
+        <w:t>otro</w:t>
+      </w:r>
+      <w:proofErr w:type="spellEnd"/>
+      <w:r>
+        <w:rPr>
+          <w:rFonts w:asciiTheme="minorHAnsi" w:eastAsiaTheme="minorHAnsi" w:hAnsiTheme="minorHAnsi" w:cstheme="minorBidi"/>
+          <w:b w:val="0"/>
+          <w:bCs w:val="0"/>
+          <w:lang w:val="en-US" w:eastAsia="en-US"/>
+        </w:rPr>
+        <w:t>.</w:t>
+      </w:r>
+    </w:p>
+    <w:p>
+      <w:pPr>
+        <w:pStyle w:val="HTMLconformatoprevio"/>
+        <w:shd w:val="clear" w:color="auto" w:fill="2B2B2B"/>
+        <w:rPr>
+          <w:color w:val="A9B7C6"/>
+          <w:lang w:val="en-US"/>
+        </w:rPr>
+      </w:pPr>
+      <w:r>
+        <w:rPr>
+          <w:color w:val="A9B7C6"/>
+          <w:lang w:val="en-US"/>
+        </w:rPr>
+        <w:t xml:space="preserve">} </w:t>
+      </w:r>
+      <w:r>
+        <w:rPr>
+          <w:color w:val="CC7832"/>
+          <w:lang w:val="en-US"/>
+        </w:rPr>
+        <w:t xml:space="preserve">else if </w:t>
+      </w:r>
+      <w:r>
+        <w:rPr>
+          <w:color w:val="A9B7C6"/>
+          <w:lang w:val="en-US"/>
+        </w:rPr>
+        <w:t>(</w:t>
+      </w:r>
+      <w:proofErr w:type="spellStart"/>
+      <w:proofErr w:type="gramStart"/>
+      <w:r>
+        <w:rPr>
+          <w:color w:val="A9B7C6"/>
+          <w:lang w:val="en-US"/>
+        </w:rPr>
+        <w:t>request.getRequestURI</w:t>
+      </w:r>
+      <w:proofErr w:type="spellEnd"/>
+      <w:proofErr w:type="gramEnd"/>
+      <w:r>
+        <w:rPr>
+          <w:color w:val="A9B7C6"/>
+          <w:lang w:val="en-US"/>
+        </w:rPr>
+        <w:t>().</w:t>
+      </w:r>
+      <w:proofErr w:type="spellStart"/>
+      <w:r>
+        <w:rPr>
+          <w:color w:val="A9B7C6"/>
+          <w:lang w:val="en-US"/>
+        </w:rPr>
+        <w:t>equalsIgnoreCase</w:t>
+      </w:r>
+      <w:proofErr w:type="spellEnd"/>
+      <w:r>
+        <w:rPr>
+          <w:color w:val="A9B7C6"/>
+          <w:lang w:val="en-US"/>
+        </w:rPr>
+        <w:t>(</w:t>
+      </w:r>
+      <w:r>
+        <w:rPr>
+          <w:color w:val="6A8759"/>
+          <w:lang w:val="en-US"/>
+        </w:rPr>
+        <w:t>"/invoices"</w:t>
+      </w:r>
+      <w:r>
+        <w:rPr>
+          <w:color w:val="A9B7C6"/>
+          <w:lang w:val="en-US"/>
+        </w:rPr>
+        <w:t>)) {</w:t>
+      </w:r>
+      <w:r>
+        <w:rPr>
+          <w:color w:val="A9B7C6"/>
+          <w:lang w:val="en-US"/>
+        </w:rPr>
+        <w:br/>
+        <w:t xml:space="preserve">    </w:t>
+      </w:r>
+      <w:proofErr w:type="spellStart"/>
+      <w:r>
+        <w:rPr>
+          <w:color w:val="A9B7C6"/>
+          <w:lang w:val="en-US"/>
+        </w:rPr>
+        <w:t>response.setContentType</w:t>
+      </w:r>
+      <w:proofErr w:type="spellEnd"/>
+      <w:r>
+        <w:rPr>
+          <w:color w:val="A9B7C6"/>
+          <w:lang w:val="en-US"/>
+        </w:rPr>
+        <w:t>(</w:t>
+      </w:r>
+      <w:r>
+        <w:rPr>
+          <w:color w:val="6A8759"/>
+          <w:lang w:val="en-US"/>
+        </w:rPr>
+        <w:t>"application/</w:t>
+      </w:r>
+      <w:proofErr w:type="spellStart"/>
+      <w:r>
+        <w:rPr>
+          <w:color w:val="6A8759"/>
+          <w:lang w:val="en-US"/>
+        </w:rPr>
+        <w:t>json</w:t>
+      </w:r>
+      <w:proofErr w:type="spellEnd"/>
+      <w:r>
+        <w:rPr>
+          <w:color w:val="6A8759"/>
+          <w:lang w:val="en-US"/>
+        </w:rPr>
+        <w:t>; charset=UTF-8"</w:t>
+      </w:r>
+      <w:r>
+        <w:rPr>
+          <w:color w:val="A9B7C6"/>
+          <w:lang w:val="en-US"/>
+        </w:rPr>
+        <w:t>)</w:t>
+      </w:r>
+      <w:r>
+        <w:rPr>
+          <w:color w:val="CC7832"/>
+          <w:lang w:val="en-US"/>
+        </w:rPr>
+        <w:t>;</w:t>
+      </w:r>
+      <w:r>
+        <w:rPr>
+          <w:color w:val="CC7832"/>
+          <w:lang w:val="en-US"/>
+        </w:rPr>
+        <w:br/>
+        <w:t xml:space="preserve">    </w:t>
+      </w:r>
+      <w:r>
+        <w:rPr>
+          <w:color w:val="A9B7C6"/>
+          <w:lang w:val="en-US"/>
+        </w:rPr>
+        <w:t xml:space="preserve">List&lt;Invoice&gt; invoices = </w:t>
+      </w:r>
+      <w:proofErr w:type="spellStart"/>
+      <w:r>
+        <w:rPr>
+          <w:color w:val="9876AA"/>
+          <w:lang w:val="en-US"/>
+        </w:rPr>
+        <w:t>invoiceService</w:t>
+      </w:r>
+      <w:r>
+        <w:rPr>
+          <w:color w:val="A9B7C6"/>
+          <w:lang w:val="en-US"/>
+        </w:rPr>
+        <w:t>.findAll</w:t>
+      </w:r>
+      <w:proofErr w:type="spellEnd"/>
+      <w:r>
+        <w:rPr>
+          <w:color w:val="A9B7C6"/>
+          <w:lang w:val="en-US"/>
+        </w:rPr>
+        <w:t>()</w:t>
+      </w:r>
+      <w:r>
+        <w:rPr>
+          <w:color w:val="CC7832"/>
+          <w:lang w:val="en-US"/>
+        </w:rPr>
+        <w:t xml:space="preserve">;  </w:t>
+      </w:r>
+      <w:r>
+        <w:rPr>
+          <w:color w:val="CC7832"/>
+          <w:lang w:val="en-US"/>
+        </w:rPr>
+        <w:br/>
+        <w:t xml:space="preserve">    </w:t>
+      </w:r>
+      <w:r>
+        <w:rPr>
+          <w:color w:val="A9B7C6"/>
+          <w:lang w:val="en-US"/>
+        </w:rPr>
+        <w:t>response.getWriter().print(</w:t>
+      </w:r>
+      <w:r>
+        <w:rPr>
+          <w:color w:val="9876AA"/>
+          <w:lang w:val="en-US"/>
+        </w:rPr>
+        <w:t>objectMapper</w:t>
+      </w:r>
+      <w:r>
+        <w:rPr>
+          <w:color w:val="A9B7C6"/>
+          <w:lang w:val="en-US"/>
+        </w:rPr>
+        <w:t>.writeValueAsString(invoices))</w:t>
+      </w:r>
+      <w:r>
+        <w:rPr>
+          <w:color w:val="CC7832"/>
+          <w:lang w:val="en-US"/>
+        </w:rPr>
+        <w:t>;</w:t>
+      </w:r>
+      <w:r>
+        <w:rPr>
+          <w:color w:val="CC7832"/>
+          <w:lang w:val="en-US"/>
+        </w:rPr>
+        <w:br/>
+      </w:r>
+      <w:r>
+        <w:rPr>
+          <w:color w:val="A9B7C6"/>
+          <w:lang w:val="en-US"/>
+        </w:rPr>
+        <w:t>}</w:t>
+      </w:r>
+    </w:p>
+    <w:p>
+      <w:pPr>
+        <w:pStyle w:val="Ttulo4"/>
+        <w:jc w:val="both"/>
+        <w:rPr>
+          <w:rFonts w:asciiTheme="minorHAnsi" w:eastAsiaTheme="minorHAnsi" w:hAnsiTheme="minorHAnsi" w:cstheme="minorBidi"/>
+          <w:b w:val="0"/>
+          <w:bCs w:val="0"/>
+          <w:lang w:eastAsia="en-US"/>
+        </w:rPr>
+      </w:pPr>
+      <w:r>
+        <w:rPr>
+          <w:rFonts w:asciiTheme="minorHAnsi" w:eastAsiaTheme="minorHAnsi" w:hAnsiTheme="minorHAnsi" w:cstheme="minorBidi"/>
+          <w:b w:val="0"/>
+          <w:bCs w:val="0"/>
+          <w:lang w:eastAsia="en-US"/>
+        </w:rPr>
+        <w:lastRenderedPageBreak/>
+        <w:t xml:space="preserve">En lugar de escribir una matriz [] JSON codificada de forma rígida, ahora está llamando al servicio de facturas para recuperar todas las facturas y convertirlas a JSON con su </w:t>
+      </w:r>
+      <w:proofErr w:type="spellStart"/>
+      <w:r>
+        <w:rPr>
+          <w:rFonts w:asciiTheme="minorHAnsi" w:eastAsiaTheme="minorHAnsi" w:hAnsiTheme="minorHAnsi" w:cstheme="minorBidi"/>
+          <w:lang w:eastAsia="en-US"/>
+        </w:rPr>
+        <w:t>objectMapper</w:t>
+      </w:r>
+      <w:proofErr w:type="spellEnd"/>
+      <w:r>
+        <w:rPr>
+          <w:rFonts w:asciiTheme="minorHAnsi" w:eastAsiaTheme="minorHAnsi" w:hAnsiTheme="minorHAnsi" w:cstheme="minorBidi"/>
+          <w:b w:val="0"/>
+          <w:bCs w:val="0"/>
+          <w:lang w:eastAsia="en-US"/>
+        </w:rPr>
+        <w:t>.</w:t>
+      </w:r>
+    </w:p>
+    <w:p>
+      <w:pPr>
+        <w:pStyle w:val="Ttulo4"/>
+        <w:spacing w:before="0" w:beforeAutospacing="0"/>
+        <w:jc w:val="both"/>
+        <w:rPr>
+          <w:rFonts w:asciiTheme="minorHAnsi" w:eastAsiaTheme="minorHAnsi" w:hAnsiTheme="minorHAnsi" w:cstheme="minorBidi"/>
+          <w:b w:val="0"/>
+          <w:bCs w:val="0"/>
+          <w:lang w:eastAsia="en-US"/>
+        </w:rPr>
+      </w:pPr>
+      <w:r>
+        <w:rPr>
+          <w:rFonts w:asciiTheme="minorHAnsi" w:eastAsiaTheme="minorHAnsi" w:hAnsiTheme="minorHAnsi" w:cstheme="minorBidi"/>
+          <w:b w:val="0"/>
+          <w:bCs w:val="0"/>
+          <w:lang w:eastAsia="en-US"/>
+        </w:rPr>
+        <w:t>En el</w:t>
+      </w:r>
+      <w:r>
+        <w:rPr>
+          <w:rFonts w:asciiTheme="minorHAnsi" w:eastAsiaTheme="minorHAnsi" w:hAnsiTheme="minorHAnsi" w:cstheme="minorBidi"/>
+          <w:b w:val="0"/>
+          <w:bCs w:val="0"/>
+          <w:lang w:eastAsia="en-US"/>
+        </w:rPr>
+        <w:t xml:space="preserve"> </w:t>
+      </w:r>
+      <w:proofErr w:type="spellStart"/>
+      <w:r>
+        <w:rPr>
+          <w:rFonts w:asciiTheme="minorHAnsi" w:eastAsiaTheme="minorHAnsi" w:hAnsiTheme="minorHAnsi" w:cstheme="minorBidi"/>
+          <w:b w:val="0"/>
+          <w:bCs w:val="0"/>
+          <w:lang w:eastAsia="en-US"/>
+        </w:rPr>
+        <w:t>doPost</w:t>
+      </w:r>
+      <w:proofErr w:type="spellEnd"/>
+      <w:r>
+        <w:rPr>
+          <w:rFonts w:asciiTheme="minorHAnsi" w:eastAsiaTheme="minorHAnsi" w:hAnsiTheme="minorHAnsi" w:cstheme="minorBidi"/>
+          <w:b w:val="0"/>
+          <w:bCs w:val="0"/>
+          <w:lang w:eastAsia="en-US"/>
+        </w:rPr>
+        <w:t xml:space="preserve"> también </w:t>
+      </w:r>
+      <w:proofErr w:type="spellStart"/>
+      <w:r>
+        <w:rPr>
+          <w:rFonts w:asciiTheme="minorHAnsi" w:eastAsiaTheme="minorHAnsi" w:hAnsiTheme="minorHAnsi" w:cstheme="minorBidi"/>
+          <w:b w:val="0"/>
+          <w:bCs w:val="0"/>
+          <w:lang w:eastAsia="en-US"/>
+        </w:rPr>
+        <w:t>efecturaremos</w:t>
+      </w:r>
+      <w:proofErr w:type="spellEnd"/>
+      <w:r>
+        <w:rPr>
+          <w:rFonts w:asciiTheme="minorHAnsi" w:eastAsiaTheme="minorHAnsi" w:hAnsiTheme="minorHAnsi" w:cstheme="minorBidi"/>
+          <w:b w:val="0"/>
+          <w:bCs w:val="0"/>
+          <w:lang w:eastAsia="en-US"/>
+        </w:rPr>
+        <w:t xml:space="preserve"> dos cambios, ya que hemos declarado las 2 variables globales, no es necesario, ni efectivo hacer el new </w:t>
+      </w:r>
+      <w:proofErr w:type="spellStart"/>
+      <w:r>
+        <w:rPr>
+          <w:rFonts w:asciiTheme="minorHAnsi" w:eastAsiaTheme="minorHAnsi" w:hAnsiTheme="minorHAnsi" w:cstheme="minorBidi"/>
+          <w:b w:val="0"/>
+          <w:bCs w:val="0"/>
+          <w:lang w:eastAsia="en-US"/>
+        </w:rPr>
+        <w:t>InvoiceService</w:t>
+      </w:r>
+      <w:proofErr w:type="spellEnd"/>
+      <w:r>
+        <w:rPr>
+          <w:rFonts w:asciiTheme="minorHAnsi" w:eastAsiaTheme="minorHAnsi" w:hAnsiTheme="minorHAnsi" w:cstheme="minorBidi"/>
+          <w:b w:val="0"/>
+          <w:bCs w:val="0"/>
+          <w:lang w:eastAsia="en-US"/>
+        </w:rPr>
+        <w:t xml:space="preserve">, ni el new </w:t>
+      </w:r>
+      <w:proofErr w:type="spellStart"/>
+      <w:r>
+        <w:rPr>
+          <w:rFonts w:asciiTheme="minorHAnsi" w:eastAsiaTheme="minorHAnsi" w:hAnsiTheme="minorHAnsi" w:cstheme="minorBidi"/>
+          <w:b w:val="0"/>
+          <w:bCs w:val="0"/>
+          <w:lang w:eastAsia="en-US"/>
+        </w:rPr>
+        <w:t>ObjectMapper</w:t>
+      </w:r>
+      <w:proofErr w:type="spellEnd"/>
+      <w:r>
+        <w:rPr>
+          <w:rFonts w:asciiTheme="minorHAnsi" w:eastAsiaTheme="minorHAnsi" w:hAnsiTheme="minorHAnsi" w:cstheme="minorBidi"/>
+          <w:b w:val="0"/>
+          <w:bCs w:val="0"/>
+          <w:lang w:eastAsia="en-US"/>
+        </w:rPr>
+        <w:t>.</w:t>
+      </w:r>
+    </w:p>
+    <w:p>
+      <w:pPr>
+        <w:pStyle w:val="HTMLconformatoprevio"/>
+        <w:shd w:val="clear" w:color="auto" w:fill="2B2B2B"/>
+        <w:rPr>
+          <w:color w:val="A9B7C6"/>
+          <w:lang w:val="en-US"/>
+        </w:rPr>
+      </w:pPr>
+      <w:r>
+        <w:rPr>
+          <w:color w:val="A9B7C6"/>
+          <w:lang w:val="en-US"/>
+        </w:rPr>
+        <w:t xml:space="preserve">Invoice </w:t>
+      </w:r>
+      <w:proofErr w:type="spellStart"/>
+      <w:r>
+        <w:rPr>
+          <w:color w:val="A9B7C6"/>
+          <w:lang w:val="en-US"/>
+        </w:rPr>
+        <w:t>invoice</w:t>
+      </w:r>
+      <w:proofErr w:type="spellEnd"/>
+      <w:r>
+        <w:rPr>
+          <w:color w:val="A9B7C6"/>
+          <w:lang w:val="en-US"/>
+        </w:rPr>
+        <w:t xml:space="preserve"> = </w:t>
+      </w:r>
+      <w:proofErr w:type="spellStart"/>
+      <w:r>
+        <w:rPr>
+          <w:color w:val="9876AA"/>
+          <w:lang w:val="en-US"/>
+        </w:rPr>
+        <w:t>invoiceService</w:t>
+      </w:r>
+      <w:r>
+        <w:rPr>
+          <w:color w:val="A9B7C6"/>
+          <w:lang w:val="en-US"/>
+        </w:rPr>
+        <w:t>.create</w:t>
+      </w:r>
+      <w:proofErr w:type="spellEnd"/>
+      <w:r>
+        <w:rPr>
+          <w:color w:val="A9B7C6"/>
+          <w:lang w:val="en-US"/>
+        </w:rPr>
+        <w:t>(</w:t>
+      </w:r>
+      <w:proofErr w:type="spellStart"/>
+      <w:r>
+        <w:rPr>
+          <w:color w:val="A9B7C6"/>
+          <w:lang w:val="en-US"/>
+        </w:rPr>
+        <w:t>userId</w:t>
+      </w:r>
+      <w:proofErr w:type="spellEnd"/>
+      <w:r>
+        <w:rPr>
+          <w:color w:val="CC7832"/>
+          <w:lang w:val="en-US"/>
+        </w:rPr>
+        <w:t xml:space="preserve">, </w:t>
+      </w:r>
+      <w:r>
+        <w:rPr>
+          <w:color w:val="A9B7C6"/>
+          <w:lang w:val="en-US"/>
+        </w:rPr>
+        <w:t>amount)</w:t>
+      </w:r>
+      <w:r>
+        <w:rPr>
+          <w:color w:val="CC7832"/>
+          <w:lang w:val="en-US"/>
+        </w:rPr>
+        <w:t>;</w:t>
+      </w:r>
+      <w:r>
+        <w:rPr>
+          <w:color w:val="CC7832"/>
+          <w:lang w:val="en-US"/>
+        </w:rPr>
+        <w:br/>
+      </w:r>
+      <w:proofErr w:type="spellStart"/>
+      <w:proofErr w:type="gramStart"/>
+      <w:r>
+        <w:rPr>
+          <w:color w:val="A9B7C6"/>
+          <w:lang w:val="en-US"/>
+        </w:rPr>
+        <w:t>response.setContentType</w:t>
+      </w:r>
+      <w:proofErr w:type="spellEnd"/>
+      <w:proofErr w:type="gramEnd"/>
+      <w:r>
+        <w:rPr>
+          <w:color w:val="A9B7C6"/>
+          <w:lang w:val="en-US"/>
+        </w:rPr>
+        <w:t>(</w:t>
+      </w:r>
+      <w:r>
+        <w:rPr>
+          <w:color w:val="6A8759"/>
+          <w:lang w:val="en-US"/>
+        </w:rPr>
+        <w:t>"application/</w:t>
+      </w:r>
+      <w:proofErr w:type="spellStart"/>
+      <w:r>
+        <w:rPr>
+          <w:color w:val="6A8759"/>
+          <w:lang w:val="en-US"/>
+        </w:rPr>
+        <w:t>json</w:t>
+      </w:r>
+      <w:proofErr w:type="spellEnd"/>
+      <w:r>
+        <w:rPr>
+          <w:color w:val="6A8759"/>
+          <w:lang w:val="en-US"/>
+        </w:rPr>
+        <w:t>; charset=UTF-8"</w:t>
+      </w:r>
+      <w:r>
+        <w:rPr>
+          <w:color w:val="A9B7C6"/>
+          <w:lang w:val="en-US"/>
+        </w:rPr>
+        <w:t>)</w:t>
+      </w:r>
+      <w:r>
+        <w:rPr>
+          <w:color w:val="CC7832"/>
+          <w:lang w:val="en-US"/>
+        </w:rPr>
+        <w:t>;</w:t>
+      </w:r>
+      <w:r>
+        <w:rPr>
+          <w:color w:val="CC7832"/>
+          <w:lang w:val="en-US"/>
+        </w:rPr>
+        <w:br/>
+      </w:r>
+      <w:r>
+        <w:rPr>
+          <w:color w:val="A9B7C6"/>
+          <w:lang w:val="en-US"/>
+        </w:rPr>
+        <w:t xml:space="preserve">String </w:t>
+      </w:r>
+      <w:proofErr w:type="spellStart"/>
+      <w:r>
+        <w:rPr>
+          <w:color w:val="A9B7C6"/>
+          <w:lang w:val="en-US"/>
+        </w:rPr>
+        <w:t>json</w:t>
+      </w:r>
+      <w:proofErr w:type="spellEnd"/>
+      <w:r>
+        <w:rPr>
+          <w:color w:val="A9B7C6"/>
+          <w:lang w:val="en-US"/>
+        </w:rPr>
+        <w:t xml:space="preserve"> = </w:t>
+      </w:r>
+      <w:proofErr w:type="spellStart"/>
+      <w:r>
+        <w:rPr>
+          <w:color w:val="9876AA"/>
+          <w:lang w:val="en-US"/>
+        </w:rPr>
+        <w:t>objectMapper</w:t>
+      </w:r>
+      <w:r>
+        <w:rPr>
+          <w:color w:val="A9B7C6"/>
+          <w:lang w:val="en-US"/>
+        </w:rPr>
+        <w:t>.writeValueAsString</w:t>
+      </w:r>
+      <w:proofErr w:type="spellEnd"/>
+      <w:r>
+        <w:rPr>
+          <w:color w:val="A9B7C6"/>
+          <w:lang w:val="en-US"/>
+        </w:rPr>
+        <w:t>(invoice)</w:t>
+      </w:r>
+      <w:r>
+        <w:rPr>
+          <w:color w:val="CC7832"/>
+          <w:lang w:val="en-US"/>
+        </w:rPr>
+        <w:t>;</w:t>
+      </w:r>
+    </w:p>
+    <w:p>
+      <w:pPr>
+        <w:pStyle w:val="Ttulo4"/>
+        <w:spacing w:before="0" w:beforeAutospacing="0"/>
+        <w:jc w:val="both"/>
+        <w:rPr>
+          <w:rFonts w:asciiTheme="minorHAnsi" w:eastAsiaTheme="minorHAnsi" w:hAnsiTheme="minorHAnsi" w:cstheme="minorBidi"/>
+          <w:b w:val="0"/>
+          <w:bCs w:val="0"/>
+          <w:lang w:val="en-US" w:eastAsia="en-US"/>
+        </w:rPr>
+      </w:pPr>
+    </w:p>
+    <w:p>
+      <w:pPr>
+        <w:pStyle w:val="Ttulo4"/>
+        <w:spacing w:before="0" w:beforeAutospacing="0"/>
+        <w:jc w:val="both"/>
+        <w:rPr>
+          <w:rFonts w:asciiTheme="minorHAnsi" w:eastAsiaTheme="minorHAnsi" w:hAnsiTheme="minorHAnsi" w:cstheme="minorBidi"/>
+          <w:lang w:eastAsia="en-US"/>
+        </w:rPr>
+      </w:pPr>
+      <w:r>
+        <w:rPr>
+          <w:rFonts w:asciiTheme="minorHAnsi" w:eastAsiaTheme="minorHAnsi" w:hAnsiTheme="minorHAnsi" w:cstheme="minorBidi"/>
+          <w:lang w:eastAsia="en-US"/>
+        </w:rPr>
+        <w:t xml:space="preserve">Punto de control: </w:t>
+      </w:r>
+      <w:r>
+        <w:rPr>
+          <w:rFonts w:asciiTheme="minorHAnsi" w:eastAsiaTheme="minorHAnsi" w:hAnsiTheme="minorHAnsi" w:cstheme="minorBidi"/>
+          <w:lang w:eastAsia="en-US"/>
+        </w:rPr>
+        <w:t>Servicio REST completo</w:t>
+      </w:r>
+    </w:p>
+    <w:p>
+      <w:pPr>
+        <w:pStyle w:val="Ttulo4"/>
+        <w:spacing w:before="0" w:beforeAutospacing="0"/>
+        <w:jc w:val="both"/>
+        <w:rPr>
+          <w:rFonts w:asciiTheme="minorHAnsi" w:eastAsiaTheme="minorHAnsi" w:hAnsiTheme="minorHAnsi" w:cstheme="minorBidi"/>
+          <w:b w:val="0"/>
+          <w:bCs w:val="0"/>
+          <w:lang w:eastAsia="en-US"/>
+        </w:rPr>
+      </w:pPr>
+      <w:r>
+        <w:rPr>
+          <w:rFonts w:asciiTheme="minorHAnsi" w:eastAsiaTheme="minorHAnsi" w:hAnsiTheme="minorHAnsi" w:cstheme="minorBidi"/>
+          <w:b w:val="0"/>
+          <w:bCs w:val="0"/>
+          <w:lang w:eastAsia="en-US"/>
+        </w:rPr>
+        <w:t>Re</w:t>
+      </w:r>
+      <w:r>
+        <w:rPr>
+          <w:rFonts w:asciiTheme="minorHAnsi" w:eastAsiaTheme="minorHAnsi" w:hAnsiTheme="minorHAnsi" w:cstheme="minorBidi"/>
+          <w:b w:val="0"/>
+          <w:bCs w:val="0"/>
+          <w:lang w:eastAsia="en-US"/>
+        </w:rPr>
+        <w:t xml:space="preserve">iniciaremos la aplicación y abriremos </w:t>
+      </w:r>
+      <w:proofErr w:type="spellStart"/>
+      <w:r>
+        <w:rPr>
+          <w:rFonts w:asciiTheme="minorHAnsi" w:eastAsiaTheme="minorHAnsi" w:hAnsiTheme="minorHAnsi" w:cstheme="minorBidi"/>
+          <w:b w:val="0"/>
+          <w:bCs w:val="0"/>
+          <w:lang w:eastAsia="en-US"/>
+        </w:rPr>
+        <w:t>Postman</w:t>
+      </w:r>
+      <w:proofErr w:type="spellEnd"/>
+      <w:r>
+        <w:rPr>
+          <w:rFonts w:asciiTheme="minorHAnsi" w:eastAsiaTheme="minorHAnsi" w:hAnsiTheme="minorHAnsi" w:cstheme="minorBidi"/>
+          <w:b w:val="0"/>
+          <w:bCs w:val="0"/>
+          <w:lang w:eastAsia="en-US"/>
+        </w:rPr>
+        <w:t>, ejecutaremos 2 veces:</w:t>
+      </w:r>
+    </w:p>
+    <w:p>
+      <w:pPr>
+        <w:rPr>
+          <w:rFonts w:asciiTheme="minorHAnsi" w:hAnsiTheme="minorHAnsi" w:cstheme="minorHAnsi"/>
+          <w:lang w:val="en-US"/>
+        </w:rPr>
+      </w:pPr>
+      <w:r>
+        <w:rPr>
+          <w:rFonts w:asciiTheme="minorHAnsi" w:hAnsiTheme="minorHAnsi" w:cstheme="minorHAnsi"/>
+          <w:color w:val="F8F8F8"/>
+          <w:shd w:val="clear" w:color="auto" w:fill="000000"/>
+          <w:lang w:val="en-US"/>
+        </w:rPr>
+        <w:t>POST http://localhost:8080/invoices?user_id=freddieFox&amp;amount=50</w:t>
+      </w:r>
+    </w:p>
+    <w:p>
+      <w:pPr>
+        <w:pStyle w:val="Ttulo4"/>
+        <w:spacing w:before="0" w:beforeAutospacing="0"/>
+        <w:jc w:val="both"/>
+        <w:rPr>
+          <w:rFonts w:asciiTheme="minorHAnsi" w:eastAsiaTheme="minorHAnsi" w:hAnsiTheme="minorHAnsi" w:cstheme="minorBidi"/>
+          <w:b w:val="0"/>
+          <w:bCs w:val="0"/>
+          <w:lang w:val="en-US" w:eastAsia="en-US"/>
+        </w:rPr>
+      </w:pPr>
+    </w:p>
+    <w:p>
+      <w:pPr>
+        <w:pStyle w:val="Ttulo4"/>
+        <w:spacing w:before="0" w:beforeAutospacing="0"/>
+        <w:jc w:val="both"/>
+        <w:rPr>
+          <w:rFonts w:asciiTheme="minorHAnsi" w:eastAsiaTheme="minorHAnsi" w:hAnsiTheme="minorHAnsi" w:cstheme="minorBidi"/>
+          <w:b w:val="0"/>
+          <w:bCs w:val="0"/>
+          <w:lang w:eastAsia="en-US"/>
+        </w:rPr>
+      </w:pPr>
+      <w:r>
+        <w:rPr>
+          <w:rFonts w:asciiTheme="minorHAnsi" w:eastAsiaTheme="minorHAnsi" w:hAnsiTheme="minorHAnsi" w:cstheme="minorBidi"/>
+          <w:b w:val="0"/>
+          <w:bCs w:val="0"/>
+          <w:lang w:eastAsia="en-US"/>
+        </w:rPr>
+        <w:t>Cuando hagamos el GET de:</w:t>
+      </w:r>
+    </w:p>
+    <w:p>
+      <w:pPr>
+        <w:rPr>
+          <w:rFonts w:asciiTheme="minorHAnsi" w:hAnsiTheme="minorHAnsi" w:cstheme="minorHAnsi"/>
+          <w:color w:val="F8F8F8"/>
+          <w:shd w:val="clear" w:color="auto" w:fill="000000"/>
+          <w:lang w:val="en-US"/>
+        </w:rPr>
+      </w:pPr>
+      <w:r>
+        <w:rPr>
+          <w:rFonts w:asciiTheme="minorHAnsi" w:hAnsiTheme="minorHAnsi" w:cstheme="minorHAnsi"/>
+          <w:color w:val="F8F8F8"/>
+          <w:shd w:val="clear" w:color="auto" w:fill="000000"/>
+          <w:lang w:val="en-US"/>
+        </w:rPr>
+        <w:t>GET http://localhost:8080/invoices</w:t>
+      </w:r>
+    </w:p>
+    <w:p>
+      <w:pPr>
+        <w:rPr>
+          <w:rFonts w:asciiTheme="minorHAnsi" w:hAnsiTheme="minorHAnsi" w:cstheme="minorHAnsi"/>
+          <w:color w:val="F8F8F8"/>
+          <w:shd w:val="clear" w:color="auto" w:fill="000000"/>
+          <w:lang w:val="en-US"/>
+        </w:rPr>
+      </w:pPr>
+    </w:p>
+    <w:p>
+      <w:pPr>
+        <w:rPr>
+          <w:rFonts w:asciiTheme="minorHAnsi" w:eastAsiaTheme="minorHAnsi" w:hAnsiTheme="minorHAnsi" w:cstheme="minorBidi"/>
+          <w:lang w:eastAsia="en-US"/>
+        </w:rPr>
+      </w:pPr>
+      <w:r>
+        <w:rPr>
+          <w:rFonts w:asciiTheme="minorHAnsi" w:eastAsiaTheme="minorHAnsi" w:hAnsiTheme="minorHAnsi" w:cstheme="minorBidi"/>
+          <w:lang w:eastAsia="en-US"/>
+        </w:rPr>
+        <w:t>Veremos lo siguiente:</w:t>
+      </w:r>
+    </w:p>
+    <w:p>
+      <w:pPr>
+        <w:rPr>
+          <w:rFonts w:asciiTheme="minorHAnsi" w:eastAsiaTheme="minorHAnsi" w:hAnsiTheme="minorHAnsi" w:cstheme="minorBidi"/>
+          <w:lang w:eastAsia="en-US"/>
+        </w:rPr>
+      </w:pPr>
+    </w:p>
+    <w:p>
+      <w:pPr>
+        <w:rPr>
+          <w:rFonts w:asciiTheme="minorHAnsi" w:eastAsiaTheme="minorHAnsi" w:hAnsiTheme="minorHAnsi" w:cstheme="minorBidi"/>
+          <w:lang w:eastAsia="en-US"/>
+        </w:rPr>
+      </w:pPr>
+      <w:r>
+        <w:rPr>
+          <w:rFonts w:asciiTheme="minorHAnsi" w:eastAsiaTheme="minorHAnsi" w:hAnsiTheme="minorHAnsi" w:cstheme="minorBidi"/>
+          <w:noProof/>
+          <w:lang w:eastAsia="en-US"/>
+        </w:rPr>
+        <w:drawing>
+          <wp:inline distT="0" distB="0" distL="0" distR="0" wp14:anchorId="6ED1358E" wp14:editId="76C72A52">
+            <wp:extent cx="5400040" cy="1360805"/>
+            <wp:effectExtent l="0" t="0" r="0" b="0"/>
+            <wp:docPr id="2" name="Imagen 2"/>
+            <wp:cNvGraphicFramePr>
+              <a:graphicFrameLocks xmlns:a="http://schemas.openxmlformats.org/drawingml/2006/main" noChangeAspect="1"/>
+            </wp:cNvGraphicFramePr>
+            <a:graphic xmlns:a="http://schemas.openxmlformats.org/drawingml/2006/main">
+              <a:graphicData uri="http://schemas.openxmlformats.org/drawingml/2006/picture">
+                <pic:pic xmlns:pic="http://schemas.openxmlformats.org/drawingml/2006/picture">
+                  <pic:nvPicPr>
+                    <pic:cNvPr id="2" name="Imagen 2"/>
+                    <pic:cNvPicPr/>
+                  </pic:nvPicPr>
+                  <pic:blipFill>
+                    <a:blip r:embed="rId8" cstate="print">
+                      <a:extLst>
+                        <a:ext uri="{28A0092B-C50C-407E-A947-70E740481C1C}">
+                          <a14:useLocalDpi xmlns:a14="http://schemas.microsoft.com/office/drawing/2010/main" val="0"/>
+                        </a:ext>
+                      </a:extLst>
+                    </a:blip>
+                    <a:stretch>
+                      <a:fillRect/>
+                    </a:stretch>
+                  </pic:blipFill>
+                  <pic:spPr>
+                    <a:xfrm>
+                      <a:off x="0" y="0"/>
+                      <a:ext cx="5400040" cy="1360805"/>
+                    </a:xfrm>
+                    <a:prstGeom prst="rect">
+                      <a:avLst/>
+                    </a:prstGeom>
+                  </pic:spPr>
+                </pic:pic>
+              </a:graphicData>
+            </a:graphic>
+          </wp:inline>
+        </w:drawing>
+      </w:r>
+    </w:p>
+    <w:p>
+      <w:pPr>
+        <w:rPr>
+          <w:rFonts w:asciiTheme="minorHAnsi" w:eastAsiaTheme="minorHAnsi" w:hAnsiTheme="minorHAnsi" w:cstheme="minorBidi"/>
+          <w:lang w:eastAsia="en-US"/>
+        </w:rPr>
+      </w:pPr>
+    </w:p>
+    <w:p>
+      <w:pPr>
+        <w:rPr>
+          <w:rFonts w:asciiTheme="minorHAnsi" w:eastAsiaTheme="minorHAnsi" w:hAnsiTheme="minorHAnsi" w:cstheme="minorBidi"/>
+          <w:lang w:eastAsia="en-US"/>
+        </w:rPr>
+      </w:pPr>
+      <w:r>
+        <w:rPr>
+          <w:rFonts w:asciiTheme="minorHAnsi" w:eastAsiaTheme="minorHAnsi" w:hAnsiTheme="minorHAnsi" w:cstheme="minorBidi"/>
+          <w:lang w:eastAsia="en-US"/>
+        </w:rPr>
+        <w:t>Ya que hemos enviado 2 peticiones POST. Si lo hiciéramos 4 veces y nos fuéramos al navegador observaríamos lo siguiente:</w:t>
+      </w:r>
+    </w:p>
+    <w:p>
+      <w:pPr>
+        <w:rPr>
+          <w:rFonts w:asciiTheme="minorHAnsi" w:eastAsiaTheme="minorHAnsi" w:hAnsiTheme="minorHAnsi" w:cstheme="minorBidi"/>
+          <w:lang w:eastAsia="en-US"/>
+        </w:rPr>
+      </w:pPr>
+    </w:p>
+    <w:p>
+      <w:pPr>
+        <w:rPr>
+          <w:rFonts w:asciiTheme="minorHAnsi" w:eastAsiaTheme="minorHAnsi" w:hAnsiTheme="minorHAnsi" w:cstheme="minorBidi"/>
+          <w:lang w:eastAsia="en-US"/>
+        </w:rPr>
+      </w:pPr>
+      <w:r>
+        <w:rPr>
+          <w:rFonts w:asciiTheme="minorHAnsi" w:eastAsiaTheme="minorHAnsi" w:hAnsiTheme="minorHAnsi" w:cstheme="minorBidi"/>
+          <w:noProof/>
+          <w:lang w:eastAsia="en-US"/>
+        </w:rPr>
+        <w:drawing>
+          <wp:inline distT="0" distB="0" distL="0" distR="0" wp14:anchorId="51E737F7" wp14:editId="27FC9004">
+            <wp:extent cx="5400040" cy="344805"/>
+            <wp:effectExtent l="0" t="0" r="0" b="0"/>
+            <wp:docPr id="3" name="Imagen 3"/>
+            <wp:cNvGraphicFramePr>
+              <a:graphicFrameLocks xmlns:a="http://schemas.openxmlformats.org/drawingml/2006/main" noChangeAspect="1"/>
+            </wp:cNvGraphicFramePr>
+            <a:graphic xmlns:a="http://schemas.openxmlformats.org/drawingml/2006/main">
+              <a:graphicData uri="http://schemas.openxmlformats.org/drawingml/2006/picture">
+                <pic:pic xmlns:pic="http://schemas.openxmlformats.org/drawingml/2006/picture">
+                  <pic:nvPicPr>
+                    <pic:cNvPr id="3" name="Imagen 3"/>
+                    <pic:cNvPicPr/>
+                  </pic:nvPicPr>
+                  <pic:blipFill>
+                    <a:blip r:embed="rId9" cstate="print">
+                      <a:extLst>
+                        <a:ext uri="{28A0092B-C50C-407E-A947-70E740481C1C}">
+                          <a14:useLocalDpi xmlns:a14="http://schemas.microsoft.com/office/drawing/2010/main" val="0"/>
+                        </a:ext>
+                      </a:extLst>
+                    </a:blip>
+                    <a:stretch>
+                      <a:fillRect/>
+                    </a:stretch>
+                  </pic:blipFill>
+                  <pic:spPr>
+                    <a:xfrm>
+                      <a:off x="0" y="0"/>
+                      <a:ext cx="5400040" cy="344805"/>
+                    </a:xfrm>
+                    <a:prstGeom prst="rect">
+                      <a:avLst/>
+                    </a:prstGeom>
+                  </pic:spPr>
+                </pic:pic>
+              </a:graphicData>
+            </a:graphic>
+          </wp:inline>
+        </w:drawing>
+      </w:r>
+    </w:p>
+    <w:p>
+      <w:pPr>
+        <w:rPr>
+          <w:rFonts w:asciiTheme="minorHAnsi" w:eastAsiaTheme="minorHAnsi" w:hAnsiTheme="minorHAnsi" w:cstheme="minorBidi"/>
+          <w:lang w:eastAsia="en-US"/>
+        </w:rPr>
+      </w:pPr>
+    </w:p>
+    <w:p>
+      <w:pPr>
+        <w:pStyle w:val="Ttulo4"/>
+        <w:spacing w:before="0" w:beforeAutospacing="0"/>
+        <w:rPr>
+          <w:rFonts w:asciiTheme="minorHAnsi" w:eastAsiaTheme="minorHAnsi" w:hAnsiTheme="minorHAnsi" w:cstheme="minorBidi"/>
+          <w:lang w:eastAsia="en-US"/>
+        </w:rPr>
+      </w:pPr>
+      <w:r>
+        <w:rPr>
+          <w:rFonts w:asciiTheme="minorHAnsi" w:eastAsiaTheme="minorHAnsi" w:hAnsiTheme="minorHAnsi" w:cstheme="minorBidi"/>
+          <w:lang w:eastAsia="en-US"/>
+        </w:rPr>
+        <w:t xml:space="preserve">Refactorización de </w:t>
+      </w:r>
+      <w:r>
+        <w:rPr>
+          <w:rFonts w:asciiTheme="minorHAnsi" w:eastAsiaTheme="minorHAnsi" w:hAnsiTheme="minorHAnsi" w:cstheme="minorBidi"/>
+          <w:lang w:eastAsia="en-US"/>
+        </w:rPr>
+        <w:t>paquetes</w:t>
+      </w:r>
+    </w:p>
+    <w:p>
+      <w:pPr>
+        <w:rPr>
+          <w:rFonts w:asciiTheme="minorHAnsi" w:eastAsiaTheme="minorHAnsi" w:hAnsiTheme="minorHAnsi" w:cstheme="minorBidi"/>
+          <w:lang w:eastAsia="en-US"/>
+        </w:rPr>
+      </w:pPr>
+    </w:p>
+    <w:p>
+      <w:pPr>
+        <w:rPr>
+          <w:rFonts w:asciiTheme="minorHAnsi" w:eastAsiaTheme="minorHAnsi" w:hAnsiTheme="minorHAnsi" w:cstheme="minorBidi"/>
+          <w:lang w:eastAsia="en-US"/>
+        </w:rPr>
+      </w:pPr>
+    </w:p>
+    <w:p>
+      <w:pPr>
+        <w:rPr>
+          <w:rFonts w:asciiTheme="minorHAnsi" w:eastAsiaTheme="minorHAnsi" w:hAnsiTheme="minorHAnsi" w:cstheme="minorBidi"/>
+          <w:lang w:eastAsia="en-US"/>
+        </w:rPr>
+      </w:pPr>
+    </w:p>
+    <w:p>
+      <w:pPr>
+        <w:rPr>
+          <w:rFonts w:asciiTheme="minorHAnsi" w:eastAsiaTheme="minorHAnsi" w:hAnsiTheme="minorHAnsi" w:cstheme="minorBidi"/>
+          <w:lang w:eastAsia="en-US"/>
+        </w:rPr>
+      </w:pPr>
+    </w:p>
+    <w:p>
+      <w:pPr>
+        <w:rPr>
+          <w:rFonts w:asciiTheme="minorHAnsi" w:hAnsiTheme="minorHAnsi" w:cstheme="minorHAnsi"/>
+          <w:color w:val="F8F8F8"/>
+          <w:shd w:val="clear" w:color="auto" w:fill="000000"/>
+        </w:rPr>
+      </w:pPr>
+    </w:p>
+    <w:p>
+      <w:pPr>
+        <w:rPr>
+          <w:rFonts w:asciiTheme="minorHAnsi" w:hAnsiTheme="minorHAnsi" w:cstheme="minorHAnsi"/>
+          <w:color w:val="F8F8F8"/>
+          <w:shd w:val="clear" w:color="auto" w:fill="000000"/>
+        </w:rPr>
+      </w:pPr>
+    </w:p>
+    <w:p>
+      <w:pPr>
+        <w:pStyle w:val="Ttulo4"/>
+        <w:spacing w:before="0" w:beforeAutospacing="0"/>
+        <w:jc w:val="both"/>
         <w:rPr>
           <w:rFonts w:asciiTheme="minorHAnsi" w:eastAsiaTheme="minorHAnsi" w:hAnsiTheme="minorHAnsi" w:cstheme="minorBidi"/>
           <w:b w:val="0"/>

</xml_diff>

<commit_message>
Creada clase Application y patron singleton
</commit_message>
<xml_diff>
--- a/tutorial.docx
+++ b/tutorial.docx
@@ -4072,7 +4072,7 @@
         </w:rPr>
         <w:t xml:space="preserve"> a </w:t>
       </w:r>
-      <w:hyperlink r:id="rId4" w:history="1">
+      <w:hyperlink r:id="rId5" w:history="1">
         <w:r>
           <w:rPr>
             <w:rFonts w:asciiTheme="minorHAnsi" w:eastAsiaTheme="minorHAnsi" w:hAnsiTheme="minorHAnsi" w:cstheme="minorBidi"/>
@@ -6099,7 +6099,7 @@
         </w:rPr>
         <w:t>Una de las opciones más populares en el ecosistema Java para hacer conversiones JSON se llama </w:t>
       </w:r>
-      <w:hyperlink r:id="rId5" w:history="1">
+      <w:hyperlink r:id="rId6" w:history="1">
         <w:r>
           <w:rPr>
             <w:rFonts w:asciiTheme="minorHAnsi" w:eastAsiaTheme="minorHAnsi" w:hAnsiTheme="minorHAnsi" w:cstheme="minorBidi"/>
@@ -7478,7 +7478,7 @@
           <w:lang w:eastAsia="en-US"/>
         </w:rPr>
       </w:pPr>
-      <w:hyperlink r:id="rId6" w:history="1">
+      <w:hyperlink r:id="rId7" w:history="1">
         <w:r>
           <w:rPr>
             <w:rStyle w:val="Hipervnculo"/>
@@ -7567,7 +7567,7 @@
                     <pic:cNvPicPr/>
                   </pic:nvPicPr>
                   <pic:blipFill>
-                    <a:blip r:embed="rId7" cstate="print">
+                    <a:blip r:embed="rId8" cstate="print">
                       <a:extLst>
                         <a:ext uri="{28A0092B-C50C-407E-A947-70E740481C1C}">
                           <a14:useLocalDpi xmlns:a14="http://schemas.microsoft.com/office/drawing/2010/main" val="0"/>
@@ -10044,7 +10044,7 @@
                     <pic:cNvPicPr/>
                   </pic:nvPicPr>
                   <pic:blipFill>
-                    <a:blip r:embed="rId8" cstate="print">
+                    <a:blip r:embed="rId9" cstate="print">
                       <a:extLst>
                         <a:ext uri="{28A0092B-C50C-407E-A947-70E740481C1C}">
                           <a14:useLocalDpi xmlns:a14="http://schemas.microsoft.com/office/drawing/2010/main" val="0"/>
@@ -10131,7 +10131,7 @@
                     <pic:cNvPicPr/>
                   </pic:nvPicPr>
                   <pic:blipFill>
-                    <a:blip r:embed="rId9" cstate="print">
+                    <a:blip r:embed="rId10" cstate="print">
                       <a:extLst>
                         <a:ext uri="{28A0092B-C50C-407E-A947-70E740481C1C}">
                           <a14:useLocalDpi xmlns:a14="http://schemas.microsoft.com/office/drawing/2010/main" val="0"/>
@@ -10197,14 +10197,462 @@
           <w:lang w:eastAsia="en-US"/>
         </w:rPr>
       </w:pPr>
-    </w:p>
-    <w:p>
-      <w:pPr>
-        <w:rPr>
-          <w:rFonts w:asciiTheme="minorHAnsi" w:eastAsiaTheme="minorHAnsi" w:hAnsiTheme="minorHAnsi" w:cstheme="minorBidi"/>
-          <w:lang w:eastAsia="en-US"/>
-        </w:rPr>
-      </w:pPr>
+      <w:r>
+        <w:rPr>
+          <w:rFonts w:asciiTheme="minorHAnsi" w:eastAsiaTheme="minorHAnsi" w:hAnsiTheme="minorHAnsi" w:cstheme="minorBidi"/>
+          <w:lang w:eastAsia="en-US"/>
+        </w:rPr>
+        <w:t>Para ello vamos a poner:</w:t>
+      </w:r>
+    </w:p>
+    <w:p>
+      <w:pPr>
+        <w:pStyle w:val="Prrafodelista"/>
+        <w:numPr>
+          <w:ilvl w:val="0"/>
+          <w:numId w:val="1"/>
+        </w:numPr>
+        <w:rPr>
+          <w:rFonts w:asciiTheme="minorHAnsi" w:eastAsiaTheme="minorHAnsi" w:hAnsiTheme="minorHAnsi" w:cstheme="minorBidi"/>
+          <w:lang w:eastAsia="en-US"/>
+        </w:rPr>
+      </w:pPr>
+      <w:r>
+        <w:rPr>
+          <w:rFonts w:asciiTheme="minorHAnsi" w:eastAsiaTheme="minorHAnsi" w:hAnsiTheme="minorHAnsi" w:cstheme="minorBidi"/>
+          <w:lang w:eastAsia="en-US"/>
+        </w:rPr>
+        <w:t>Las clases de dominio como (</w:t>
+      </w:r>
+      <w:proofErr w:type="spellStart"/>
+      <w:r>
+        <w:rPr>
+          <w:rFonts w:asciiTheme="minorHAnsi" w:eastAsiaTheme="minorHAnsi" w:hAnsiTheme="minorHAnsi" w:cstheme="minorBidi"/>
+          <w:lang w:eastAsia="en-US"/>
+        </w:rPr>
+        <w:t>invoice</w:t>
+      </w:r>
+      <w:proofErr w:type="spellEnd"/>
+      <w:r>
+        <w:rPr>
+          <w:rFonts w:asciiTheme="minorHAnsi" w:eastAsiaTheme="minorHAnsi" w:hAnsiTheme="minorHAnsi" w:cstheme="minorBidi"/>
+          <w:lang w:eastAsia="en-US"/>
+        </w:rPr>
+        <w:t xml:space="preserve">) en un </w:t>
+      </w:r>
+      <w:proofErr w:type="spellStart"/>
+      <w:r>
+        <w:rPr>
+          <w:rFonts w:asciiTheme="minorHAnsi" w:eastAsiaTheme="minorHAnsi" w:hAnsiTheme="minorHAnsi" w:cstheme="minorBidi"/>
+          <w:lang w:eastAsia="en-US"/>
+        </w:rPr>
+        <w:t>subpaquete</w:t>
+      </w:r>
+      <w:proofErr w:type="spellEnd"/>
+      <w:r>
+        <w:rPr>
+          <w:rFonts w:asciiTheme="minorHAnsi" w:eastAsiaTheme="minorHAnsi" w:hAnsiTheme="minorHAnsi" w:cstheme="minorBidi"/>
+          <w:lang w:eastAsia="en-US"/>
+        </w:rPr>
+        <w:t xml:space="preserve"> al que llamaremos MODEL (</w:t>
+      </w:r>
+      <w:proofErr w:type="spellStart"/>
+      <w:r>
+        <w:rPr>
+          <w:rFonts w:asciiTheme="minorHAnsi" w:eastAsiaTheme="minorHAnsi" w:hAnsiTheme="minorHAnsi" w:cstheme="minorBidi"/>
+          <w:lang w:eastAsia="en-US"/>
+        </w:rPr>
+        <w:t>model</w:t>
+      </w:r>
+      <w:proofErr w:type="spellEnd"/>
+      <w:r>
+        <w:rPr>
+          <w:rFonts w:asciiTheme="minorHAnsi" w:eastAsiaTheme="minorHAnsi" w:hAnsiTheme="minorHAnsi" w:cstheme="minorBidi"/>
+          <w:lang w:eastAsia="en-US"/>
+        </w:rPr>
+        <w:t>).</w:t>
+      </w:r>
+    </w:p>
+    <w:p>
+      <w:pPr>
+        <w:pStyle w:val="Prrafodelista"/>
+        <w:numPr>
+          <w:ilvl w:val="0"/>
+          <w:numId w:val="1"/>
+        </w:numPr>
+        <w:rPr>
+          <w:rFonts w:asciiTheme="minorHAnsi" w:eastAsiaTheme="minorHAnsi" w:hAnsiTheme="minorHAnsi" w:cstheme="minorBidi"/>
+          <w:lang w:eastAsia="en-US"/>
+        </w:rPr>
+      </w:pPr>
+      <w:r>
+        <w:rPr>
+          <w:rFonts w:asciiTheme="minorHAnsi" w:eastAsiaTheme="minorHAnsi" w:hAnsiTheme="minorHAnsi" w:cstheme="minorBidi"/>
+          <w:lang w:eastAsia="en-US"/>
+        </w:rPr>
+        <w:t>Los servicios (</w:t>
+      </w:r>
+      <w:proofErr w:type="spellStart"/>
+      <w:r>
+        <w:rPr>
+          <w:rFonts w:asciiTheme="minorHAnsi" w:eastAsiaTheme="minorHAnsi" w:hAnsiTheme="minorHAnsi" w:cstheme="minorBidi"/>
+          <w:lang w:eastAsia="en-US"/>
+        </w:rPr>
+        <w:t>InvoiceService</w:t>
+      </w:r>
+      <w:proofErr w:type="spellEnd"/>
+      <w:r>
+        <w:rPr>
+          <w:rFonts w:asciiTheme="minorHAnsi" w:eastAsiaTheme="minorHAnsi" w:hAnsiTheme="minorHAnsi" w:cstheme="minorBidi"/>
+          <w:lang w:eastAsia="en-US"/>
+        </w:rPr>
+        <w:t xml:space="preserve">), en un </w:t>
+      </w:r>
+      <w:proofErr w:type="spellStart"/>
+      <w:r>
+        <w:rPr>
+          <w:rFonts w:asciiTheme="minorHAnsi" w:eastAsiaTheme="minorHAnsi" w:hAnsiTheme="minorHAnsi" w:cstheme="minorBidi"/>
+          <w:lang w:eastAsia="en-US"/>
+        </w:rPr>
+        <w:t>subpaquete</w:t>
+      </w:r>
+      <w:proofErr w:type="spellEnd"/>
+      <w:r>
+        <w:rPr>
+          <w:rFonts w:asciiTheme="minorHAnsi" w:eastAsiaTheme="minorHAnsi" w:hAnsiTheme="minorHAnsi" w:cstheme="minorBidi"/>
+          <w:lang w:eastAsia="en-US"/>
+        </w:rPr>
+        <w:t xml:space="preserve"> llamado SERVICE (</w:t>
+      </w:r>
+      <w:proofErr w:type="spellStart"/>
+      <w:r>
+        <w:rPr>
+          <w:rFonts w:asciiTheme="minorHAnsi" w:eastAsiaTheme="minorHAnsi" w:hAnsiTheme="minorHAnsi" w:cstheme="minorBidi"/>
+          <w:lang w:eastAsia="en-US"/>
+        </w:rPr>
+        <w:t>service</w:t>
+      </w:r>
+      <w:proofErr w:type="spellEnd"/>
+      <w:r>
+        <w:rPr>
+          <w:rFonts w:asciiTheme="minorHAnsi" w:eastAsiaTheme="minorHAnsi" w:hAnsiTheme="minorHAnsi" w:cstheme="minorBidi"/>
+          <w:lang w:eastAsia="en-US"/>
+        </w:rPr>
+        <w:t>).</w:t>
+      </w:r>
+    </w:p>
+    <w:p>
+      <w:pPr>
+        <w:pStyle w:val="Prrafodelista"/>
+        <w:numPr>
+          <w:ilvl w:val="0"/>
+          <w:numId w:val="1"/>
+        </w:numPr>
+        <w:rPr>
+          <w:rFonts w:asciiTheme="minorHAnsi" w:eastAsiaTheme="minorHAnsi" w:hAnsiTheme="minorHAnsi" w:cstheme="minorBidi"/>
+          <w:lang w:eastAsia="en-US"/>
+        </w:rPr>
+      </w:pPr>
+      <w:r>
+        <w:rPr>
+          <w:rFonts w:asciiTheme="minorHAnsi" w:eastAsiaTheme="minorHAnsi" w:hAnsiTheme="minorHAnsi" w:cstheme="minorBidi"/>
+          <w:lang w:eastAsia="en-US"/>
+        </w:rPr>
+        <w:t xml:space="preserve">El </w:t>
+      </w:r>
+      <w:proofErr w:type="spellStart"/>
+      <w:r>
+        <w:rPr>
+          <w:rFonts w:asciiTheme="minorHAnsi" w:eastAsiaTheme="minorHAnsi" w:hAnsiTheme="minorHAnsi" w:cstheme="minorBidi"/>
+          <w:lang w:eastAsia="en-US"/>
+        </w:rPr>
+        <w:t>servlet</w:t>
+      </w:r>
+      <w:proofErr w:type="spellEnd"/>
+      <w:r>
+        <w:rPr>
+          <w:rFonts w:asciiTheme="minorHAnsi" w:eastAsiaTheme="minorHAnsi" w:hAnsiTheme="minorHAnsi" w:cstheme="minorBidi"/>
+          <w:lang w:eastAsia="en-US"/>
+        </w:rPr>
+        <w:t xml:space="preserve"> o aquello relacionado con </w:t>
+      </w:r>
+      <w:proofErr w:type="spellStart"/>
+      <w:r>
+        <w:rPr>
+          <w:rFonts w:asciiTheme="minorHAnsi" w:eastAsiaTheme="minorHAnsi" w:hAnsiTheme="minorHAnsi" w:cstheme="minorBidi"/>
+          <w:lang w:eastAsia="en-US"/>
+        </w:rPr>
+        <w:t>classes</w:t>
+      </w:r>
+      <w:proofErr w:type="spellEnd"/>
+      <w:r>
+        <w:rPr>
+          <w:rFonts w:asciiTheme="minorHAnsi" w:eastAsiaTheme="minorHAnsi" w:hAnsiTheme="minorHAnsi" w:cstheme="minorBidi"/>
+          <w:lang w:eastAsia="en-US"/>
+        </w:rPr>
+        <w:t xml:space="preserve"> web, en un </w:t>
+      </w:r>
+      <w:proofErr w:type="spellStart"/>
+      <w:r>
+        <w:rPr>
+          <w:rFonts w:asciiTheme="minorHAnsi" w:eastAsiaTheme="minorHAnsi" w:hAnsiTheme="minorHAnsi" w:cstheme="minorBidi"/>
+          <w:lang w:eastAsia="en-US"/>
+        </w:rPr>
+        <w:t>subpaquete</w:t>
+      </w:r>
+      <w:proofErr w:type="spellEnd"/>
+      <w:r>
+        <w:rPr>
+          <w:rFonts w:asciiTheme="minorHAnsi" w:eastAsiaTheme="minorHAnsi" w:hAnsiTheme="minorHAnsi" w:cstheme="minorBidi"/>
+          <w:lang w:eastAsia="en-US"/>
+        </w:rPr>
+        <w:t xml:space="preserve"> llamado WEB (web).</w:t>
+      </w:r>
+    </w:p>
+    <w:p>
+      <w:pPr>
+        <w:pStyle w:val="Prrafodelista"/>
+        <w:numPr>
+          <w:ilvl w:val="0"/>
+          <w:numId w:val="1"/>
+        </w:numPr>
+        <w:rPr>
+          <w:rFonts w:asciiTheme="minorHAnsi" w:eastAsiaTheme="minorHAnsi" w:hAnsiTheme="minorHAnsi" w:cstheme="minorBidi"/>
+          <w:lang w:eastAsia="en-US"/>
+        </w:rPr>
+      </w:pPr>
+      <w:r>
+        <w:rPr>
+          <w:rFonts w:asciiTheme="minorHAnsi" w:eastAsiaTheme="minorHAnsi" w:hAnsiTheme="minorHAnsi" w:cstheme="minorBidi"/>
+          <w:lang w:eastAsia="en-US"/>
+        </w:rPr>
+        <w:lastRenderedPageBreak/>
+        <w:t>Tenemos que crear el paquete raíz {</w:t>
+      </w:r>
+      <w:proofErr w:type="spellStart"/>
+      <w:r>
+        <w:rPr>
+          <w:rFonts w:asciiTheme="minorHAnsi" w:eastAsiaTheme="minorHAnsi" w:hAnsiTheme="minorHAnsi" w:cstheme="minorBidi"/>
+          <w:lang w:eastAsia="en-US"/>
+        </w:rPr>
+        <w:t>groupId.appName</w:t>
+      </w:r>
+      <w:proofErr w:type="spellEnd"/>
+      <w:r>
+        <w:rPr>
+          <w:rFonts w:asciiTheme="minorHAnsi" w:eastAsiaTheme="minorHAnsi" w:hAnsiTheme="minorHAnsi" w:cstheme="minorBidi"/>
+          <w:lang w:eastAsia="en-US"/>
+        </w:rPr>
+        <w:t xml:space="preserve">}, en este caso: </w:t>
+      </w:r>
+      <w:r>
+        <w:rPr>
+          <w:rFonts w:asciiTheme="minorHAnsi" w:eastAsiaTheme="minorHAnsi" w:hAnsiTheme="minorHAnsi" w:cstheme="minorBidi"/>
+          <w:b/>
+          <w:bCs/>
+          <w:i/>
+          <w:iCs/>
+          <w:lang w:eastAsia="en-US"/>
+        </w:rPr>
+        <w:t>s</w:t>
+      </w:r>
+      <w:r>
+        <w:rPr>
+          <w:rFonts w:asciiTheme="minorHAnsi" w:eastAsiaTheme="minorHAnsi" w:hAnsiTheme="minorHAnsi" w:cstheme="minorBidi"/>
+          <w:lang w:eastAsia="en-US"/>
+        </w:rPr>
+        <w:t>.</w:t>
+      </w:r>
+    </w:p>
+    <w:p>
+      <w:pPr>
+        <w:pStyle w:val="Prrafodelista"/>
+        <w:numPr>
+          <w:ilvl w:val="0"/>
+          <w:numId w:val="1"/>
+        </w:numPr>
+        <w:rPr>
+          <w:rFonts w:asciiTheme="minorHAnsi" w:eastAsiaTheme="minorHAnsi" w:hAnsiTheme="minorHAnsi" w:cstheme="minorBidi"/>
+          <w:lang w:eastAsia="en-US"/>
+        </w:rPr>
+      </w:pPr>
+      <w:r>
+        <w:rPr>
+          <w:rFonts w:asciiTheme="minorHAnsi" w:eastAsiaTheme="minorHAnsi" w:hAnsiTheme="minorHAnsi" w:cstheme="minorBidi"/>
+          <w:lang w:eastAsia="en-US"/>
+        </w:rPr>
+        <w:t xml:space="preserve">El </w:t>
+      </w:r>
+      <w:proofErr w:type="spellStart"/>
+      <w:r>
+        <w:rPr>
+          <w:rFonts w:asciiTheme="minorHAnsi" w:eastAsiaTheme="minorHAnsi" w:hAnsiTheme="minorHAnsi" w:cstheme="minorBidi"/>
+          <w:lang w:eastAsia="en-US"/>
+        </w:rPr>
+        <w:t>launcher</w:t>
+      </w:r>
+      <w:proofErr w:type="spellEnd"/>
+      <w:r>
+        <w:rPr>
+          <w:rFonts w:asciiTheme="minorHAnsi" w:eastAsiaTheme="minorHAnsi" w:hAnsiTheme="minorHAnsi" w:cstheme="minorBidi"/>
+          <w:lang w:eastAsia="en-US"/>
+        </w:rPr>
+        <w:t xml:space="preserve"> o el </w:t>
+      </w:r>
+      <w:proofErr w:type="spellStart"/>
+      <w:r>
+        <w:rPr>
+          <w:rFonts w:asciiTheme="minorHAnsi" w:eastAsiaTheme="minorHAnsi" w:hAnsiTheme="minorHAnsi" w:cstheme="minorBidi"/>
+          <w:lang w:eastAsia="en-US"/>
+        </w:rPr>
+        <w:t>main</w:t>
+      </w:r>
+      <w:proofErr w:type="spellEnd"/>
+      <w:r>
+        <w:rPr>
+          <w:rFonts w:asciiTheme="minorHAnsi" w:eastAsiaTheme="minorHAnsi" w:hAnsiTheme="minorHAnsi" w:cstheme="minorBidi"/>
+          <w:lang w:eastAsia="en-US"/>
+        </w:rPr>
+        <w:t xml:space="preserve"> lo dejaremos dentro de este paquete raíz.</w:t>
+      </w:r>
+    </w:p>
+    <w:p>
+      <w:pPr>
+        <w:rPr>
+          <w:rFonts w:asciiTheme="minorHAnsi" w:eastAsiaTheme="minorHAnsi" w:hAnsiTheme="minorHAnsi" w:cstheme="minorBidi"/>
+          <w:lang w:eastAsia="en-US"/>
+        </w:rPr>
+      </w:pPr>
+    </w:p>
+    <w:p>
+      <w:pPr>
+        <w:rPr>
+          <w:rFonts w:asciiTheme="minorHAnsi" w:eastAsiaTheme="minorHAnsi" w:hAnsiTheme="minorHAnsi" w:cstheme="minorBidi"/>
+          <w:lang w:eastAsia="en-US"/>
+        </w:rPr>
+      </w:pPr>
+      <w:r>
+        <w:rPr>
+          <w:rFonts w:asciiTheme="minorHAnsi" w:eastAsiaTheme="minorHAnsi" w:hAnsiTheme="minorHAnsi" w:cstheme="minorBidi"/>
+          <w:lang w:eastAsia="en-US"/>
+        </w:rPr>
+        <w:t>Quedando así:</w:t>
+      </w:r>
+    </w:p>
+    <w:p>
+      <w:pPr>
+        <w:rPr>
+          <w:rFonts w:asciiTheme="minorHAnsi" w:eastAsiaTheme="minorHAnsi" w:hAnsiTheme="minorHAnsi" w:cstheme="minorBidi"/>
+          <w:lang w:eastAsia="en-US"/>
+        </w:rPr>
+      </w:pPr>
+    </w:p>
+    <w:p>
+      <w:pPr>
+        <w:jc w:val="center"/>
+        <w:rPr>
+          <w:rFonts w:asciiTheme="minorHAnsi" w:eastAsiaTheme="minorHAnsi" w:hAnsiTheme="minorHAnsi" w:cstheme="minorBidi"/>
+          <w:lang w:eastAsia="en-US"/>
+        </w:rPr>
+      </w:pPr>
+      <w:r>
+        <w:rPr>
+          <w:rFonts w:asciiTheme="minorHAnsi" w:eastAsiaTheme="minorHAnsi" w:hAnsiTheme="minorHAnsi" w:cstheme="minorBidi"/>
+          <w:noProof/>
+          <w:lang w:eastAsia="en-US"/>
+        </w:rPr>
+        <w:drawing>
+          <wp:inline distT="0" distB="0" distL="0" distR="0" wp14:anchorId="77B4528B" wp14:editId="4ACD2F77">
+            <wp:extent cx="2425725" cy="1934818"/>
+            <wp:effectExtent l="0" t="0" r="0" b="0"/>
+            <wp:docPr id="4" name="Imagen 4"/>
+            <wp:cNvGraphicFramePr>
+              <a:graphicFrameLocks xmlns:a="http://schemas.openxmlformats.org/drawingml/2006/main" noChangeAspect="1"/>
+            </wp:cNvGraphicFramePr>
+            <a:graphic xmlns:a="http://schemas.openxmlformats.org/drawingml/2006/main">
+              <a:graphicData uri="http://schemas.openxmlformats.org/drawingml/2006/picture">
+                <pic:pic xmlns:pic="http://schemas.openxmlformats.org/drawingml/2006/picture">
+                  <pic:nvPicPr>
+                    <pic:cNvPr id="4" name="Imagen 4"/>
+                    <pic:cNvPicPr/>
+                  </pic:nvPicPr>
+                  <pic:blipFill>
+                    <a:blip r:embed="rId11" cstate="print">
+                      <a:extLst>
+                        <a:ext uri="{28A0092B-C50C-407E-A947-70E740481C1C}">
+                          <a14:useLocalDpi xmlns:a14="http://schemas.microsoft.com/office/drawing/2010/main" val="0"/>
+                        </a:ext>
+                      </a:extLst>
+                    </a:blip>
+                    <a:stretch>
+                      <a:fillRect/>
+                    </a:stretch>
+                  </pic:blipFill>
+                  <pic:spPr>
+                    <a:xfrm>
+                      <a:off x="0" y="0"/>
+                      <a:ext cx="2474075" cy="1973383"/>
+                    </a:xfrm>
+                    <a:prstGeom prst="rect">
+                      <a:avLst/>
+                    </a:prstGeom>
+                  </pic:spPr>
+                </pic:pic>
+              </a:graphicData>
+            </a:graphic>
+          </wp:inline>
+        </w:drawing>
+      </w:r>
+      <w:r>
+        <w:rPr>
+          <w:rFonts w:asciiTheme="minorHAnsi" w:eastAsiaTheme="minorHAnsi" w:hAnsiTheme="minorHAnsi" w:cstheme="minorBidi"/>
+          <w:b/>
+          <w:bCs/>
+          <w:noProof/>
+          <w:lang w:eastAsia="en-US"/>
+        </w:rPr>
+        <w:drawing>
+          <wp:inline distT="0" distB="0" distL="0" distR="0" wp14:anchorId="2B68CF05" wp14:editId="01340F80">
+            <wp:extent cx="2756244" cy="1928633"/>
+            <wp:effectExtent l="0" t="0" r="0" b="1905"/>
+            <wp:docPr id="5" name="Imagen 5"/>
+            <wp:cNvGraphicFramePr>
+              <a:graphicFrameLocks xmlns:a="http://schemas.openxmlformats.org/drawingml/2006/main" noChangeAspect="1"/>
+            </wp:cNvGraphicFramePr>
+            <a:graphic xmlns:a="http://schemas.openxmlformats.org/drawingml/2006/main">
+              <a:graphicData uri="http://schemas.openxmlformats.org/drawingml/2006/picture">
+                <pic:pic xmlns:pic="http://schemas.openxmlformats.org/drawingml/2006/picture">
+                  <pic:nvPicPr>
+                    <pic:cNvPr id="5" name="Imagen 5"/>
+                    <pic:cNvPicPr/>
+                  </pic:nvPicPr>
+                  <pic:blipFill>
+                    <a:blip r:embed="rId12" cstate="print">
+                      <a:extLst>
+                        <a:ext uri="{28A0092B-C50C-407E-A947-70E740481C1C}">
+                          <a14:useLocalDpi xmlns:a14="http://schemas.microsoft.com/office/drawing/2010/main" val="0"/>
+                        </a:ext>
+                      </a:extLst>
+                    </a:blip>
+                    <a:stretch>
+                      <a:fillRect/>
+                    </a:stretch>
+                  </pic:blipFill>
+                  <pic:spPr>
+                    <a:xfrm>
+                      <a:off x="0" y="0"/>
+                      <a:ext cx="2812972" cy="1968327"/>
+                    </a:xfrm>
+                    <a:prstGeom prst="rect">
+                      <a:avLst/>
+                    </a:prstGeom>
+                  </pic:spPr>
+                </pic:pic>
+              </a:graphicData>
+            </a:graphic>
+          </wp:inline>
+        </w:drawing>
+      </w:r>
     </w:p>
     <w:p>
       <w:pPr>
@@ -10234,12 +10682,782 @@
     <w:p>
       <w:pPr>
         <w:rPr>
-          <w:rFonts w:asciiTheme="minorHAnsi" w:hAnsiTheme="minorHAnsi" w:cstheme="minorHAnsi"/>
-          <w:color w:val="F8F8F8"/>
-          <w:shd w:val="clear" w:color="auto" w:fill="000000"/>
-        </w:rPr>
-      </w:pPr>
-    </w:p>
+          <w:rFonts w:asciiTheme="minorHAnsi" w:eastAsiaTheme="minorHAnsi" w:hAnsiTheme="minorHAnsi" w:cstheme="minorBidi"/>
+          <w:b/>
+          <w:bCs/>
+          <w:lang w:eastAsia="en-US"/>
+        </w:rPr>
+      </w:pPr>
+      <w:proofErr w:type="spellStart"/>
+      <w:r>
+        <w:rPr>
+          <w:rFonts w:asciiTheme="minorHAnsi" w:eastAsiaTheme="minorHAnsi" w:hAnsiTheme="minorHAnsi" w:cstheme="minorBidi"/>
+          <w:b/>
+          <w:bCs/>
+          <w:lang w:eastAsia="en-US"/>
+        </w:rPr>
+        <w:t>Creacion</w:t>
+      </w:r>
+      <w:proofErr w:type="spellEnd"/>
+      <w:r>
+        <w:rPr>
+          <w:rFonts w:asciiTheme="minorHAnsi" w:eastAsiaTheme="minorHAnsi" w:hAnsiTheme="minorHAnsi" w:cstheme="minorBidi"/>
+          <w:b/>
+          <w:bCs/>
+          <w:lang w:eastAsia="en-US"/>
+        </w:rPr>
+        <w:t xml:space="preserve"> de una clase de aplicación global</w:t>
+      </w:r>
+    </w:p>
+    <w:p>
+      <w:pPr>
+        <w:jc w:val="both"/>
+        <w:rPr>
+          <w:rFonts w:asciiTheme="minorHAnsi" w:eastAsiaTheme="minorHAnsi" w:hAnsiTheme="minorHAnsi" w:cstheme="minorBidi"/>
+          <w:lang w:eastAsia="en-US"/>
+        </w:rPr>
+      </w:pPr>
+    </w:p>
+    <w:p>
+      <w:pPr>
+        <w:jc w:val="both"/>
+        <w:rPr>
+          <w:rFonts w:asciiTheme="minorHAnsi" w:eastAsiaTheme="minorHAnsi" w:hAnsiTheme="minorHAnsi" w:cstheme="minorBidi"/>
+          <w:lang w:eastAsia="en-US"/>
+        </w:rPr>
+      </w:pPr>
+      <w:r>
+        <w:rPr>
+          <w:rFonts w:asciiTheme="minorHAnsi" w:eastAsiaTheme="minorHAnsi" w:hAnsiTheme="minorHAnsi" w:cstheme="minorBidi"/>
+          <w:lang w:eastAsia="en-US"/>
+        </w:rPr>
+        <w:t>Ahora tenemos</w:t>
+      </w:r>
+      <w:r>
+        <w:rPr>
+          <w:rFonts w:asciiTheme="minorHAnsi" w:eastAsiaTheme="minorHAnsi" w:hAnsiTheme="minorHAnsi" w:cstheme="minorBidi"/>
+          <w:lang w:eastAsia="en-US"/>
+        </w:rPr>
+        <w:t xml:space="preserve"> 2 variables en </w:t>
+      </w:r>
+      <w:proofErr w:type="spellStart"/>
+      <w:r>
+        <w:rPr>
+          <w:rFonts w:asciiTheme="minorHAnsi" w:eastAsiaTheme="minorHAnsi" w:hAnsiTheme="minorHAnsi" w:cstheme="minorBidi"/>
+          <w:i/>
+          <w:iCs/>
+          <w:lang w:eastAsia="en-US"/>
+        </w:rPr>
+        <w:t>MyFancyPdfInvoicesServlet</w:t>
+      </w:r>
+      <w:proofErr w:type="spellEnd"/>
+      <w:r>
+        <w:rPr>
+          <w:rFonts w:asciiTheme="minorHAnsi" w:eastAsiaTheme="minorHAnsi" w:hAnsiTheme="minorHAnsi" w:cstheme="minorBidi"/>
+          <w:i/>
+          <w:iCs/>
+          <w:lang w:eastAsia="en-US"/>
+        </w:rPr>
+        <w:t>,</w:t>
+      </w:r>
+      <w:r>
+        <w:t xml:space="preserve"> </w:t>
+      </w:r>
+      <w:r>
+        <w:rPr>
+          <w:rFonts w:asciiTheme="minorHAnsi" w:eastAsiaTheme="minorHAnsi" w:hAnsiTheme="minorHAnsi" w:cstheme="minorBidi"/>
+          <w:lang w:eastAsia="en-US"/>
+        </w:rPr>
+        <w:t xml:space="preserve">una es </w:t>
+      </w:r>
+      <w:proofErr w:type="spellStart"/>
+      <w:r>
+        <w:rPr>
+          <w:rFonts w:asciiTheme="minorHAnsi" w:eastAsiaTheme="minorHAnsi" w:hAnsiTheme="minorHAnsi" w:cstheme="minorBidi"/>
+          <w:b/>
+          <w:bCs/>
+          <w:i/>
+          <w:iCs/>
+          <w:lang w:eastAsia="en-US"/>
+        </w:rPr>
+        <w:t>invoiceService</w:t>
+      </w:r>
+      <w:proofErr w:type="spellEnd"/>
+      <w:r>
+        <w:rPr>
+          <w:rFonts w:asciiTheme="minorHAnsi" w:eastAsiaTheme="minorHAnsi" w:hAnsiTheme="minorHAnsi" w:cstheme="minorBidi"/>
+          <w:lang w:eastAsia="en-US"/>
+        </w:rPr>
+        <w:t xml:space="preserve"> y la otra </w:t>
+      </w:r>
+      <w:proofErr w:type="spellStart"/>
+      <w:r>
+        <w:rPr>
+          <w:rFonts w:asciiTheme="minorHAnsi" w:eastAsiaTheme="minorHAnsi" w:hAnsiTheme="minorHAnsi" w:cstheme="minorBidi"/>
+          <w:b/>
+          <w:bCs/>
+          <w:i/>
+          <w:iCs/>
+          <w:lang w:eastAsia="en-US"/>
+        </w:rPr>
+        <w:t>objectMapper</w:t>
+      </w:r>
+      <w:proofErr w:type="spellEnd"/>
+      <w:r>
+        <w:rPr>
+          <w:rFonts w:asciiTheme="minorHAnsi" w:eastAsiaTheme="minorHAnsi" w:hAnsiTheme="minorHAnsi" w:cstheme="minorBidi"/>
+          <w:lang w:eastAsia="en-US"/>
+        </w:rPr>
+        <w:t>.</w:t>
+      </w:r>
+    </w:p>
+    <w:p>
+      <w:pPr>
+        <w:jc w:val="both"/>
+        <w:rPr>
+          <w:rFonts w:asciiTheme="minorHAnsi" w:eastAsiaTheme="minorHAnsi" w:hAnsiTheme="minorHAnsi" w:cstheme="minorBidi"/>
+          <w:lang w:eastAsia="en-US"/>
+        </w:rPr>
+      </w:pPr>
+    </w:p>
+    <w:p>
+      <w:pPr>
+        <w:pStyle w:val="NormalWeb"/>
+        <w:spacing w:before="0" w:beforeAutospacing="0"/>
+        <w:jc w:val="both"/>
+        <w:rPr>
+          <w:rFonts w:asciiTheme="minorHAnsi" w:eastAsiaTheme="minorHAnsi" w:hAnsiTheme="minorHAnsi" w:cstheme="minorBidi"/>
+          <w:lang w:eastAsia="en-US"/>
+        </w:rPr>
+      </w:pPr>
+      <w:r>
+        <w:rPr>
+          <w:rFonts w:asciiTheme="minorHAnsi" w:eastAsiaTheme="minorHAnsi" w:hAnsiTheme="minorHAnsi" w:cstheme="minorBidi"/>
+          <w:lang w:eastAsia="en-US"/>
+        </w:rPr>
+        <w:t xml:space="preserve">Esto está bien si solo tienes un </w:t>
+      </w:r>
+      <w:proofErr w:type="spellStart"/>
+      <w:r>
+        <w:rPr>
+          <w:rFonts w:asciiTheme="minorHAnsi" w:eastAsiaTheme="minorHAnsi" w:hAnsiTheme="minorHAnsi" w:cstheme="minorBidi"/>
+          <w:lang w:eastAsia="en-US"/>
+        </w:rPr>
+        <w:t>HttpServlet</w:t>
+      </w:r>
+      <w:proofErr w:type="spellEnd"/>
+      <w:r>
+        <w:rPr>
+          <w:rFonts w:asciiTheme="minorHAnsi" w:eastAsiaTheme="minorHAnsi" w:hAnsiTheme="minorHAnsi" w:cstheme="minorBidi"/>
+          <w:lang w:eastAsia="en-US"/>
+        </w:rPr>
+        <w:t xml:space="preserve"> y nadie más necesita acceder a estas dos clases.</w:t>
+      </w:r>
+    </w:p>
+    <w:p>
+      <w:pPr>
+        <w:pStyle w:val="NormalWeb"/>
+        <w:spacing w:before="0" w:beforeAutospacing="0"/>
+        <w:jc w:val="both"/>
+        <w:rPr>
+          <w:rFonts w:asciiTheme="minorHAnsi" w:eastAsiaTheme="minorHAnsi" w:hAnsiTheme="minorHAnsi" w:cstheme="minorBidi"/>
+          <w:lang w:eastAsia="en-US"/>
+        </w:rPr>
+      </w:pPr>
+      <w:r>
+        <w:rPr>
+          <w:rFonts w:asciiTheme="minorHAnsi" w:eastAsiaTheme="minorHAnsi" w:hAnsiTheme="minorHAnsi" w:cstheme="minorBidi"/>
+          <w:lang w:eastAsia="en-US"/>
+        </w:rPr>
+        <w:t xml:space="preserve">Pero, ¿qué pasa si alguna otra clase también necesita convertir entre Java y JSON? Entonces también necesitan un </w:t>
+      </w:r>
+      <w:proofErr w:type="spellStart"/>
+      <w:r>
+        <w:rPr>
+          <w:rFonts w:asciiTheme="minorHAnsi" w:eastAsiaTheme="minorHAnsi" w:hAnsiTheme="minorHAnsi" w:cstheme="minorBidi"/>
+          <w:lang w:eastAsia="en-US"/>
+        </w:rPr>
+        <w:t>ObjectMapper</w:t>
+      </w:r>
+      <w:proofErr w:type="spellEnd"/>
+      <w:r>
+        <w:rPr>
+          <w:rFonts w:asciiTheme="minorHAnsi" w:eastAsiaTheme="minorHAnsi" w:hAnsiTheme="minorHAnsi" w:cstheme="minorBidi"/>
+          <w:lang w:eastAsia="en-US"/>
+        </w:rPr>
+        <w:t>.</w:t>
+      </w:r>
+    </w:p>
+    <w:p>
+      <w:pPr>
+        <w:pStyle w:val="NormalWeb"/>
+        <w:spacing w:before="0" w:beforeAutospacing="0"/>
+        <w:jc w:val="both"/>
+        <w:rPr>
+          <w:rFonts w:asciiTheme="minorHAnsi" w:eastAsiaTheme="minorHAnsi" w:hAnsiTheme="minorHAnsi" w:cstheme="minorBidi"/>
+          <w:lang w:eastAsia="en-US"/>
+        </w:rPr>
+      </w:pPr>
+      <w:r>
+        <w:rPr>
+          <w:rFonts w:asciiTheme="minorHAnsi" w:eastAsiaTheme="minorHAnsi" w:hAnsiTheme="minorHAnsi" w:cstheme="minorBidi"/>
+          <w:lang w:eastAsia="en-US"/>
+        </w:rPr>
+        <w:t>¿Y si algún otro módulo, como una herramienta CLI o un trabajo por lotes, necesita acceso a su </w:t>
+      </w:r>
+      <w:proofErr w:type="spellStart"/>
+      <w:r>
+        <w:rPr>
+          <w:rFonts w:asciiTheme="minorHAnsi" w:eastAsiaTheme="minorHAnsi" w:hAnsiTheme="minorHAnsi" w:cstheme="minorBidi"/>
+          <w:i/>
+          <w:iCs/>
+          <w:lang w:eastAsia="en-US"/>
+        </w:rPr>
+        <w:t>InvoiceService</w:t>
+      </w:r>
+      <w:proofErr w:type="spellEnd"/>
+      <w:r>
+        <w:rPr>
+          <w:rFonts w:asciiTheme="minorHAnsi" w:eastAsiaTheme="minorHAnsi" w:hAnsiTheme="minorHAnsi" w:cstheme="minorBidi"/>
+          <w:lang w:eastAsia="en-US"/>
+        </w:rPr>
+        <w:t>?</w:t>
+      </w:r>
+    </w:p>
+    <w:p>
+      <w:pPr>
+        <w:pStyle w:val="NormalWeb"/>
+        <w:jc w:val="both"/>
+        <w:rPr>
+          <w:rFonts w:asciiTheme="minorHAnsi" w:eastAsiaTheme="minorHAnsi" w:hAnsiTheme="minorHAnsi" w:cstheme="minorBidi"/>
+          <w:lang w:eastAsia="en-US"/>
+        </w:rPr>
+      </w:pPr>
+      <w:r>
+        <w:rPr>
+          <w:rFonts w:asciiTheme="minorHAnsi" w:eastAsiaTheme="minorHAnsi" w:hAnsiTheme="minorHAnsi" w:cstheme="minorBidi"/>
+          <w:lang w:eastAsia="en-US"/>
+        </w:rPr>
+        <w:t xml:space="preserve">Entonces, tener campos privados en la clase </w:t>
+      </w:r>
+      <w:proofErr w:type="spellStart"/>
+      <w:r>
+        <w:rPr>
+          <w:rFonts w:asciiTheme="minorHAnsi" w:eastAsiaTheme="minorHAnsi" w:hAnsiTheme="minorHAnsi" w:cstheme="minorBidi"/>
+          <w:lang w:eastAsia="en-US"/>
+        </w:rPr>
+        <w:t>MyFancyPdfInvoicesServlet</w:t>
+      </w:r>
+      <w:proofErr w:type="spellEnd"/>
+      <w:r>
+        <w:rPr>
+          <w:rFonts w:asciiTheme="minorHAnsi" w:eastAsiaTheme="minorHAnsi" w:hAnsiTheme="minorHAnsi" w:cstheme="minorBidi"/>
+          <w:lang w:eastAsia="en-US"/>
+        </w:rPr>
+        <w:t xml:space="preserve"> ya no será suficiente, ya que de manera óptima desearía un ritmo central donde pueda definir todos estos servicios y luego acceder a ellos de alguna manera.</w:t>
+      </w:r>
+    </w:p>
+    <w:p>
+      <w:pPr>
+        <w:pStyle w:val="NormalWeb"/>
+        <w:spacing w:before="0" w:beforeAutospacing="0"/>
+        <w:jc w:val="both"/>
+        <w:rPr>
+          <w:rFonts w:asciiTheme="minorHAnsi" w:eastAsiaTheme="minorHAnsi" w:hAnsiTheme="minorHAnsi" w:cstheme="minorBidi"/>
+          <w:lang w:eastAsia="en-US"/>
+        </w:rPr>
+      </w:pPr>
+      <w:r>
+        <w:rPr>
+          <w:rFonts w:asciiTheme="minorHAnsi" w:eastAsiaTheme="minorHAnsi" w:hAnsiTheme="minorHAnsi" w:cstheme="minorBidi"/>
+          <w:lang w:eastAsia="en-US"/>
+        </w:rPr>
+        <w:t xml:space="preserve">Sin Spring, es muy probable que esto lleve a implementar el patrón de clase </w:t>
+      </w:r>
+      <w:proofErr w:type="spellStart"/>
+      <w:r>
+        <w:rPr>
+          <w:rFonts w:asciiTheme="minorHAnsi" w:eastAsiaTheme="minorHAnsi" w:hAnsiTheme="minorHAnsi" w:cstheme="minorBidi"/>
+          <w:lang w:eastAsia="en-US"/>
+        </w:rPr>
+        <w:t>Application</w:t>
+      </w:r>
+      <w:proofErr w:type="spellEnd"/>
+      <w:r>
+        <w:rPr>
+          <w:rFonts w:asciiTheme="minorHAnsi" w:eastAsiaTheme="minorHAnsi" w:hAnsiTheme="minorHAnsi" w:cstheme="minorBidi"/>
+          <w:lang w:eastAsia="en-US"/>
+        </w:rPr>
+        <w:t>, la versión de un hombre pobre de la gestión de dependencias.</w:t>
+      </w:r>
+    </w:p>
+    <w:p>
+      <w:pPr>
+        <w:pStyle w:val="NormalWeb"/>
+        <w:spacing w:before="0" w:beforeAutospacing="0"/>
+        <w:jc w:val="both"/>
+        <w:rPr>
+          <w:rFonts w:asciiTheme="minorHAnsi" w:eastAsiaTheme="minorHAnsi" w:hAnsiTheme="minorHAnsi" w:cstheme="minorBidi"/>
+          <w:lang w:eastAsia="en-US"/>
+        </w:rPr>
+      </w:pPr>
+      <w:r>
+        <w:rPr>
+          <w:rFonts w:asciiTheme="minorHAnsi" w:eastAsiaTheme="minorHAnsi" w:hAnsiTheme="minorHAnsi" w:cstheme="minorBidi"/>
+          <w:lang w:eastAsia="en-US"/>
+        </w:rPr>
+        <w:t>Para dar una solución crearemos una clase</w:t>
+      </w:r>
+      <w:r>
+        <w:rPr>
+          <w:rFonts w:asciiTheme="minorHAnsi" w:eastAsiaTheme="minorHAnsi" w:hAnsiTheme="minorHAnsi" w:cstheme="minorBidi"/>
+          <w:lang w:eastAsia="en-US"/>
+        </w:rPr>
+        <w:t xml:space="preserve"> (</w:t>
+      </w:r>
+      <w:proofErr w:type="spellStart"/>
+      <w:r>
+        <w:rPr>
+          <w:rFonts w:asciiTheme="minorHAnsi" w:eastAsiaTheme="minorHAnsi" w:hAnsiTheme="minorHAnsi" w:cstheme="minorBidi"/>
+          <w:lang w:eastAsia="en-US"/>
+        </w:rPr>
+        <w:t>Application</w:t>
+      </w:r>
+      <w:proofErr w:type="spellEnd"/>
+      <w:r>
+        <w:rPr>
+          <w:rFonts w:asciiTheme="minorHAnsi" w:eastAsiaTheme="minorHAnsi" w:hAnsiTheme="minorHAnsi" w:cstheme="minorBidi"/>
+          <w:lang w:eastAsia="en-US"/>
+        </w:rPr>
+        <w:t>)</w:t>
+      </w:r>
+      <w:r>
+        <w:rPr>
+          <w:rFonts w:asciiTheme="minorHAnsi" w:eastAsiaTheme="minorHAnsi" w:hAnsiTheme="minorHAnsi" w:cstheme="minorBidi"/>
+          <w:lang w:eastAsia="en-US"/>
+        </w:rPr>
+        <w:t xml:space="preserve"> nueva que contenga estas 2 variables de forma estática</w:t>
+      </w:r>
+      <w:r>
+        <w:rPr>
+          <w:rFonts w:asciiTheme="minorHAnsi" w:eastAsiaTheme="minorHAnsi" w:hAnsiTheme="minorHAnsi" w:cstheme="minorBidi"/>
+          <w:lang w:eastAsia="en-US"/>
+        </w:rPr>
+        <w:t xml:space="preserve"> (seguiremos el </w:t>
+      </w:r>
+      <w:proofErr w:type="spellStart"/>
+      <w:r>
+        <w:rPr>
+          <w:rFonts w:asciiTheme="minorHAnsi" w:eastAsiaTheme="minorHAnsi" w:hAnsiTheme="minorHAnsi" w:cstheme="minorBidi"/>
+          <w:lang w:eastAsia="en-US"/>
+        </w:rPr>
+        <w:t>patron</w:t>
+      </w:r>
+      <w:proofErr w:type="spellEnd"/>
+      <w:r>
+        <w:rPr>
+          <w:rFonts w:asciiTheme="minorHAnsi" w:eastAsiaTheme="minorHAnsi" w:hAnsiTheme="minorHAnsi" w:cstheme="minorBidi"/>
+          <w:lang w:eastAsia="en-US"/>
+        </w:rPr>
+        <w:t xml:space="preserve"> </w:t>
+      </w:r>
+      <w:proofErr w:type="spellStart"/>
+      <w:r>
+        <w:rPr>
+          <w:rFonts w:asciiTheme="minorHAnsi" w:eastAsiaTheme="minorHAnsi" w:hAnsiTheme="minorHAnsi" w:cstheme="minorBidi"/>
+          <w:lang w:eastAsia="en-US"/>
+        </w:rPr>
+        <w:t>singleton</w:t>
+      </w:r>
+      <w:proofErr w:type="spellEnd"/>
+      <w:r>
+        <w:rPr>
+          <w:rFonts w:asciiTheme="minorHAnsi" w:eastAsiaTheme="minorHAnsi" w:hAnsiTheme="minorHAnsi" w:cstheme="minorBidi"/>
+          <w:lang w:eastAsia="en-US"/>
+        </w:rPr>
+        <w:t xml:space="preserve">) y lo haremos en un </w:t>
+      </w:r>
+      <w:proofErr w:type="spellStart"/>
+      <w:r>
+        <w:rPr>
+          <w:rFonts w:asciiTheme="minorHAnsi" w:eastAsiaTheme="minorHAnsi" w:hAnsiTheme="minorHAnsi" w:cstheme="minorBidi"/>
+          <w:lang w:eastAsia="en-US"/>
+        </w:rPr>
+        <w:t>subpaquete</w:t>
+      </w:r>
+      <w:proofErr w:type="spellEnd"/>
+      <w:r>
+        <w:rPr>
+          <w:rFonts w:asciiTheme="minorHAnsi" w:eastAsiaTheme="minorHAnsi" w:hAnsiTheme="minorHAnsi" w:cstheme="minorBidi"/>
+          <w:lang w:eastAsia="en-US"/>
+        </w:rPr>
+        <w:t xml:space="preserve"> al que llamaremos CONTEXT (</w:t>
+      </w:r>
+      <w:proofErr w:type="spellStart"/>
+      <w:r>
+        <w:rPr>
+          <w:rFonts w:asciiTheme="minorHAnsi" w:eastAsiaTheme="minorHAnsi" w:hAnsiTheme="minorHAnsi" w:cstheme="minorBidi"/>
+          <w:lang w:eastAsia="en-US"/>
+        </w:rPr>
+        <w:t>context</w:t>
+      </w:r>
+      <w:proofErr w:type="spellEnd"/>
+      <w:r>
+        <w:rPr>
+          <w:rFonts w:asciiTheme="minorHAnsi" w:eastAsiaTheme="minorHAnsi" w:hAnsiTheme="minorHAnsi" w:cstheme="minorBidi"/>
+          <w:lang w:eastAsia="en-US"/>
+        </w:rPr>
+        <w:t>).</w:t>
+      </w:r>
+    </w:p>
+    <w:p>
+      <w:pPr>
+        <w:pStyle w:val="HTMLconformatoprevio"/>
+        <w:shd w:val="clear" w:color="auto" w:fill="2B2B2B"/>
+        <w:rPr>
+          <w:color w:val="A9B7C6"/>
+          <w:lang w:val="en-US"/>
+        </w:rPr>
+      </w:pPr>
+      <w:r>
+        <w:rPr>
+          <w:color w:val="CC7832"/>
+          <w:lang w:val="en-US"/>
+        </w:rPr>
+        <w:t xml:space="preserve">package </w:t>
+      </w:r>
+      <w:proofErr w:type="spellStart"/>
+      <w:proofErr w:type="gramStart"/>
+      <w:r>
+        <w:rPr>
+          <w:color w:val="A9B7C6"/>
+          <w:lang w:val="en-US"/>
+        </w:rPr>
+        <w:t>com.marcobehler</w:t>
+      </w:r>
+      <w:proofErr w:type="gramEnd"/>
+      <w:r>
+        <w:rPr>
+          <w:color w:val="A9B7C6"/>
+          <w:lang w:val="en-US"/>
+        </w:rPr>
+        <w:t>.myfacypdfinvoices.context</w:t>
+      </w:r>
+      <w:proofErr w:type="spellEnd"/>
+      <w:r>
+        <w:rPr>
+          <w:color w:val="CC7832"/>
+          <w:lang w:val="en-US"/>
+        </w:rPr>
+        <w:t>;</w:t>
+      </w:r>
+      <w:r>
+        <w:rPr>
+          <w:color w:val="CC7832"/>
+          <w:lang w:val="en-US"/>
+        </w:rPr>
+        <w:br/>
+      </w:r>
+      <w:r>
+        <w:rPr>
+          <w:color w:val="CC7832"/>
+          <w:lang w:val="en-US"/>
+        </w:rPr>
+        <w:br/>
+        <w:t xml:space="preserve">import </w:t>
+      </w:r>
+      <w:proofErr w:type="spellStart"/>
+      <w:r>
+        <w:rPr>
+          <w:color w:val="A9B7C6"/>
+          <w:lang w:val="en-US"/>
+        </w:rPr>
+        <w:t>com.fasterxml.jackson.databind.ObjectMapper</w:t>
+      </w:r>
+      <w:proofErr w:type="spellEnd"/>
+      <w:r>
+        <w:rPr>
+          <w:color w:val="CC7832"/>
+          <w:lang w:val="en-US"/>
+        </w:rPr>
+        <w:t>;</w:t>
+      </w:r>
+      <w:r>
+        <w:rPr>
+          <w:color w:val="CC7832"/>
+          <w:lang w:val="en-US"/>
+        </w:rPr>
+        <w:br/>
+        <w:t xml:space="preserve">import </w:t>
+      </w:r>
+      <w:proofErr w:type="spellStart"/>
+      <w:r>
+        <w:rPr>
+          <w:color w:val="A9B7C6"/>
+          <w:lang w:val="en-US"/>
+        </w:rPr>
+        <w:t>com.marcobehler.myfacypdfinvoices.service.InvoiceService</w:t>
+      </w:r>
+      <w:proofErr w:type="spellEnd"/>
+      <w:r>
+        <w:rPr>
+          <w:color w:val="CC7832"/>
+          <w:lang w:val="en-US"/>
+        </w:rPr>
+        <w:t>;</w:t>
+      </w:r>
+      <w:r>
+        <w:rPr>
+          <w:color w:val="CC7832"/>
+          <w:lang w:val="en-US"/>
+        </w:rPr>
+        <w:br/>
+      </w:r>
+      <w:r>
+        <w:rPr>
+          <w:color w:val="CC7832"/>
+          <w:lang w:val="en-US"/>
+        </w:rPr>
+        <w:br/>
+      </w:r>
+      <w:r>
+        <w:rPr>
+          <w:color w:val="CC7832"/>
+          <w:lang w:val="en-US"/>
+        </w:rPr>
+        <w:lastRenderedPageBreak/>
+        <w:t xml:space="preserve">public class </w:t>
+      </w:r>
+      <w:r>
+        <w:rPr>
+          <w:color w:val="A9B7C6"/>
+          <w:lang w:val="en-US"/>
+        </w:rPr>
+        <w:t>Application {</w:t>
+      </w:r>
+      <w:r>
+        <w:rPr>
+          <w:color w:val="A9B7C6"/>
+          <w:lang w:val="en-US"/>
+        </w:rPr>
+        <w:br/>
+        <w:t xml:space="preserve">    </w:t>
+      </w:r>
+      <w:r>
+        <w:rPr>
+          <w:color w:val="CC7832"/>
+          <w:lang w:val="en-US"/>
+        </w:rPr>
+        <w:t xml:space="preserve">public static final </w:t>
+      </w:r>
+      <w:proofErr w:type="spellStart"/>
+      <w:r>
+        <w:rPr>
+          <w:color w:val="A9B7C6"/>
+          <w:lang w:val="en-US"/>
+        </w:rPr>
+        <w:t>InvoiceService</w:t>
+      </w:r>
+      <w:proofErr w:type="spellEnd"/>
+      <w:r>
+        <w:rPr>
+          <w:color w:val="A9B7C6"/>
+          <w:lang w:val="en-US"/>
+        </w:rPr>
+        <w:t xml:space="preserve"> </w:t>
+      </w:r>
+      <w:proofErr w:type="spellStart"/>
+      <w:r>
+        <w:rPr>
+          <w:i/>
+          <w:iCs/>
+          <w:color w:val="9876AA"/>
+          <w:lang w:val="en-US"/>
+        </w:rPr>
+        <w:t>invoiceService</w:t>
+      </w:r>
+      <w:proofErr w:type="spellEnd"/>
+      <w:r>
+        <w:rPr>
+          <w:i/>
+          <w:iCs/>
+          <w:color w:val="9876AA"/>
+          <w:lang w:val="en-US"/>
+        </w:rPr>
+        <w:t xml:space="preserve"> </w:t>
+      </w:r>
+      <w:r>
+        <w:rPr>
+          <w:color w:val="A9B7C6"/>
+          <w:lang w:val="en-US"/>
+        </w:rPr>
+        <w:t xml:space="preserve">= </w:t>
+      </w:r>
+      <w:r>
+        <w:rPr>
+          <w:color w:val="CC7832"/>
+          <w:lang w:val="en-US"/>
+        </w:rPr>
+        <w:t xml:space="preserve">new </w:t>
+      </w:r>
+      <w:proofErr w:type="spellStart"/>
+      <w:r>
+        <w:rPr>
+          <w:color w:val="A9B7C6"/>
+          <w:lang w:val="en-US"/>
+        </w:rPr>
+        <w:t>InvoiceService</w:t>
+      </w:r>
+      <w:proofErr w:type="spellEnd"/>
+      <w:r>
+        <w:rPr>
+          <w:color w:val="A9B7C6"/>
+          <w:lang w:val="en-US"/>
+        </w:rPr>
+        <w:t>()</w:t>
+      </w:r>
+      <w:r>
+        <w:rPr>
+          <w:color w:val="CC7832"/>
+          <w:lang w:val="en-US"/>
+        </w:rPr>
+        <w:t>;</w:t>
+      </w:r>
+      <w:r>
+        <w:rPr>
+          <w:color w:val="CC7832"/>
+          <w:lang w:val="en-US"/>
+        </w:rPr>
+        <w:br/>
+        <w:t xml:space="preserve">    public static final </w:t>
+      </w:r>
+      <w:proofErr w:type="spellStart"/>
+      <w:r>
+        <w:rPr>
+          <w:color w:val="A9B7C6"/>
+          <w:lang w:val="en-US"/>
+        </w:rPr>
+        <w:t>ObjectMapper</w:t>
+      </w:r>
+      <w:proofErr w:type="spellEnd"/>
+      <w:r>
+        <w:rPr>
+          <w:color w:val="A9B7C6"/>
+          <w:lang w:val="en-US"/>
+        </w:rPr>
+        <w:t xml:space="preserve"> </w:t>
+      </w:r>
+      <w:proofErr w:type="spellStart"/>
+      <w:r>
+        <w:rPr>
+          <w:i/>
+          <w:iCs/>
+          <w:color w:val="9876AA"/>
+          <w:lang w:val="en-US"/>
+        </w:rPr>
+        <w:t>objectMapper</w:t>
+      </w:r>
+      <w:proofErr w:type="spellEnd"/>
+      <w:r>
+        <w:rPr>
+          <w:i/>
+          <w:iCs/>
+          <w:color w:val="9876AA"/>
+          <w:lang w:val="en-US"/>
+        </w:rPr>
+        <w:t xml:space="preserve"> </w:t>
+      </w:r>
+      <w:r>
+        <w:rPr>
+          <w:color w:val="A9B7C6"/>
+          <w:lang w:val="en-US"/>
+        </w:rPr>
+        <w:t xml:space="preserve">= </w:t>
+      </w:r>
+      <w:r>
+        <w:rPr>
+          <w:color w:val="CC7832"/>
+          <w:lang w:val="en-US"/>
+        </w:rPr>
+        <w:t xml:space="preserve">new </w:t>
+      </w:r>
+      <w:proofErr w:type="spellStart"/>
+      <w:r>
+        <w:rPr>
+          <w:color w:val="A9B7C6"/>
+          <w:lang w:val="en-US"/>
+        </w:rPr>
+        <w:t>ObjectMapper</w:t>
+      </w:r>
+      <w:proofErr w:type="spellEnd"/>
+      <w:r>
+        <w:rPr>
+          <w:color w:val="A9B7C6"/>
+          <w:lang w:val="en-US"/>
+        </w:rPr>
+        <w:t>()</w:t>
+      </w:r>
+      <w:r>
+        <w:rPr>
+          <w:color w:val="CC7832"/>
+          <w:lang w:val="en-US"/>
+        </w:rPr>
+        <w:t>;</w:t>
+      </w:r>
+      <w:r>
+        <w:rPr>
+          <w:color w:val="CC7832"/>
+          <w:lang w:val="en-US"/>
+        </w:rPr>
+        <w:br/>
+      </w:r>
+      <w:r>
+        <w:rPr>
+          <w:color w:val="A9B7C6"/>
+          <w:lang w:val="en-US"/>
+        </w:rPr>
+        <w:t>}</w:t>
+      </w:r>
+    </w:p>
+    <w:p>
+      <w:pPr>
+        <w:rPr>
+          <w:lang w:val="en-US"/>
+        </w:rPr>
+      </w:pPr>
+    </w:p>
+    <w:p>
+      <w:pPr>
+        <w:rPr>
+          <w:rFonts w:asciiTheme="minorHAnsi" w:eastAsiaTheme="minorHAnsi" w:hAnsiTheme="minorHAnsi" w:cstheme="minorBidi"/>
+          <w:lang w:eastAsia="en-US"/>
+        </w:rPr>
+      </w:pPr>
+      <w:r>
+        <w:rPr>
+          <w:rFonts w:asciiTheme="minorHAnsi" w:eastAsiaTheme="minorHAnsi" w:hAnsiTheme="minorHAnsi" w:cstheme="minorBidi"/>
+          <w:lang w:eastAsia="en-US"/>
+        </w:rPr>
+        <w:t xml:space="preserve">Una vez realizado esto, tenemos que refactorizar o limpiar un poco el </w:t>
+      </w:r>
+      <w:proofErr w:type="spellStart"/>
+      <w:r>
+        <w:rPr>
+          <w:rFonts w:asciiTheme="minorHAnsi" w:eastAsiaTheme="minorHAnsi" w:hAnsiTheme="minorHAnsi" w:cstheme="minorBidi"/>
+          <w:lang w:eastAsia="en-US"/>
+        </w:rPr>
+        <w:t>servlet</w:t>
+      </w:r>
+      <w:proofErr w:type="spellEnd"/>
+      <w:r>
+        <w:rPr>
+          <w:rFonts w:asciiTheme="minorHAnsi" w:eastAsiaTheme="minorHAnsi" w:hAnsiTheme="minorHAnsi" w:cstheme="minorBidi"/>
+          <w:lang w:eastAsia="en-US"/>
+        </w:rPr>
+        <w:t>.</w:t>
+      </w:r>
+    </w:p>
+    <w:p/>
     <w:p>
       <w:pPr>
         <w:pStyle w:val="Ttulo4"/>
@@ -10261,6 +11479,127 @@
     </w:sectPr>
   </w:body>
 </w:document>
+</file>
+
+<file path=word/numbering.xml><?xml version="1.0" encoding="utf-8"?>
+<w:numbering xmlns:wpc="http://schemas.microsoft.com/office/word/2010/wordprocessingCanvas" xmlns:cx="http://schemas.microsoft.com/office/drawing/2014/chartex" xmlns:cx1="http://schemas.microsoft.com/office/drawing/2015/9/8/chartex" xmlns:cx2="http://schemas.microsoft.com/office/drawing/2015/10/21/chartex" xmlns:cx3="http://schemas.microsoft.com/office/drawing/2016/5/9/chartex" xmlns:cx4="http://schemas.microsoft.com/office/drawing/2016/5/10/chartex" xmlns:cx5="http://schemas.microsoft.com/office/drawing/2016/5/11/chartex" xmlns:cx6="http://schemas.microsoft.com/office/drawing/2016/5/12/chartex" xmlns:cx7="http://schemas.microsoft.com/office/drawing/2016/5/13/chartex" xmlns:cx8="http://schemas.microsoft.com/office/drawing/2016/5/14/chartex" xmlns:mc="http://schemas.openxmlformats.org/markup-compatibility/2006" xmlns:aink="http://schemas.microsoft.com/office/drawing/2016/ink" xmlns:am3d="http://schemas.microsoft.com/office/drawing/2017/model3d" xmlns:o="urn:schemas-microsoft-com:office:office" xmlns:oel="http://schemas.microsoft.com/office/2019/extlst" xmlns:r="http://schemas.openxmlformats.org/officeDocument/2006/relationships" xmlns:m="http://schemas.openxmlformats.org/officeDocument/2006/math" xmlns:v="urn:schemas-microsoft-com:vml" xmlns:wp14="http://schemas.microsoft.com/office/word/2010/wordprocessingDrawing" xmlns:wp="http://schemas.openxmlformats.org/drawingml/2006/wordprocessingDrawing" xmlns:w10="urn:schemas-microsoft-com:office:word" xmlns:w="http://schemas.openxmlformats.org/wordprocessingml/2006/main" xmlns:w14="http://schemas.microsoft.com/office/word/2010/wordml" xmlns:w15="http://schemas.microsoft.com/office/word/2012/wordml" xmlns:w16cex="http://schemas.microsoft.com/office/word/2018/wordml/cex" xmlns:w16cid="http://schemas.microsoft.com/office/word/2016/wordml/cid" xmlns:w16="http://schemas.microsoft.com/office/word/2018/wordml" xmlns:w16sdtdh="http://schemas.microsoft.com/office/word/2020/wordml/sdtdatahash" xmlns:w16se="http://schemas.microsoft.com/office/word/2015/wordml/symex" xmlns:wpg="http://schemas.microsoft.com/office/word/2010/wordprocessingGroup" xmlns:wpi="http://schemas.microsoft.com/office/word/2010/wordprocessingInk" xmlns:wne="http://schemas.microsoft.com/office/word/2006/wordml" xmlns:wps="http://schemas.microsoft.com/office/word/2010/wordprocessingShape" mc:Ignorable="w14 w15 w16se w16cid w16 w16cex w16sdtdh wp14">
+  <w:abstractNum w:abstractNumId="0" w15:restartNumberingAfterBreak="0">
+    <w:nsid w:val="29C821D9"/>
+    <w:multiLevelType w:val="hybridMultilevel"/>
+    <w:tmpl w:val="7F820338"/>
+    <w:lvl w:ilvl="0" w:tplc="040A0001">
+      <w:start w:val="1"/>
+      <w:numFmt w:val="bullet"/>
+      <w:lvlText w:val=""/>
+      <w:lvlJc w:val="left"/>
+      <w:pPr>
+        <w:ind w:left="720" w:hanging="360"/>
+      </w:pPr>
+      <w:rPr>
+        <w:rFonts w:ascii="Symbol" w:hAnsi="Symbol" w:hint="default"/>
+      </w:rPr>
+    </w:lvl>
+    <w:lvl w:ilvl="1" w:tplc="040A0003" w:tentative="1">
+      <w:start w:val="1"/>
+      <w:numFmt w:val="bullet"/>
+      <w:lvlText w:val="o"/>
+      <w:lvlJc w:val="left"/>
+      <w:pPr>
+        <w:ind w:left="1440" w:hanging="360"/>
+      </w:pPr>
+      <w:rPr>
+        <w:rFonts w:ascii="Courier New" w:hAnsi="Courier New" w:cs="Courier New" w:hint="default"/>
+      </w:rPr>
+    </w:lvl>
+    <w:lvl w:ilvl="2" w:tplc="040A0005" w:tentative="1">
+      <w:start w:val="1"/>
+      <w:numFmt w:val="bullet"/>
+      <w:lvlText w:val=""/>
+      <w:lvlJc w:val="left"/>
+      <w:pPr>
+        <w:ind w:left="2160" w:hanging="360"/>
+      </w:pPr>
+      <w:rPr>
+        <w:rFonts w:ascii="Wingdings" w:hAnsi="Wingdings" w:hint="default"/>
+      </w:rPr>
+    </w:lvl>
+    <w:lvl w:ilvl="3" w:tplc="040A0001" w:tentative="1">
+      <w:start w:val="1"/>
+      <w:numFmt w:val="bullet"/>
+      <w:lvlText w:val=""/>
+      <w:lvlJc w:val="left"/>
+      <w:pPr>
+        <w:ind w:left="2880" w:hanging="360"/>
+      </w:pPr>
+      <w:rPr>
+        <w:rFonts w:ascii="Symbol" w:hAnsi="Symbol" w:hint="default"/>
+      </w:rPr>
+    </w:lvl>
+    <w:lvl w:ilvl="4" w:tplc="040A0003" w:tentative="1">
+      <w:start w:val="1"/>
+      <w:numFmt w:val="bullet"/>
+      <w:lvlText w:val="o"/>
+      <w:lvlJc w:val="left"/>
+      <w:pPr>
+        <w:ind w:left="3600" w:hanging="360"/>
+      </w:pPr>
+      <w:rPr>
+        <w:rFonts w:ascii="Courier New" w:hAnsi="Courier New" w:cs="Courier New" w:hint="default"/>
+      </w:rPr>
+    </w:lvl>
+    <w:lvl w:ilvl="5" w:tplc="040A0005" w:tentative="1">
+      <w:start w:val="1"/>
+      <w:numFmt w:val="bullet"/>
+      <w:lvlText w:val=""/>
+      <w:lvlJc w:val="left"/>
+      <w:pPr>
+        <w:ind w:left="4320" w:hanging="360"/>
+      </w:pPr>
+      <w:rPr>
+        <w:rFonts w:ascii="Wingdings" w:hAnsi="Wingdings" w:hint="default"/>
+      </w:rPr>
+    </w:lvl>
+    <w:lvl w:ilvl="6" w:tplc="040A0001" w:tentative="1">
+      <w:start w:val="1"/>
+      <w:numFmt w:val="bullet"/>
+      <w:lvlText w:val=""/>
+      <w:lvlJc w:val="left"/>
+      <w:pPr>
+        <w:ind w:left="5040" w:hanging="360"/>
+      </w:pPr>
+      <w:rPr>
+        <w:rFonts w:ascii="Symbol" w:hAnsi="Symbol" w:hint="default"/>
+      </w:rPr>
+    </w:lvl>
+    <w:lvl w:ilvl="7" w:tplc="040A0003" w:tentative="1">
+      <w:start w:val="1"/>
+      <w:numFmt w:val="bullet"/>
+      <w:lvlText w:val="o"/>
+      <w:lvlJc w:val="left"/>
+      <w:pPr>
+        <w:ind w:left="5760" w:hanging="360"/>
+      </w:pPr>
+      <w:rPr>
+        <w:rFonts w:ascii="Courier New" w:hAnsi="Courier New" w:cs="Courier New" w:hint="default"/>
+      </w:rPr>
+    </w:lvl>
+    <w:lvl w:ilvl="8" w:tplc="040A0005" w:tentative="1">
+      <w:start w:val="1"/>
+      <w:numFmt w:val="bullet"/>
+      <w:lvlText w:val=""/>
+      <w:lvlJc w:val="left"/>
+      <w:pPr>
+        <w:ind w:left="6480" w:hanging="360"/>
+      </w:pPr>
+      <w:rPr>
+        <w:rFonts w:ascii="Wingdings" w:hAnsi="Wingdings" w:hint="default"/>
+      </w:rPr>
+    </w:lvl>
+  </w:abstractNum>
+  <w:num w:numId="1" w16cid:durableId="158889635">
+    <w:abstractNumId w:val="0"/>
+  </w:num>
+</w:numbering>
 </file>
 
 <file path=word/styles.xml><?xml version="1.0" encoding="utf-8"?>
@@ -10657,7 +11996,7 @@
   <w:style w:type="paragraph" w:default="1" w:styleId="Normal">
     <w:name w:val="Normal"/>
     <w:qFormat/>
-    <w:rsid w:val="00F0014A"/>
+    <w:rsid w:val="00745311"/>
     <w:rPr>
       <w:rFonts w:ascii="Times New Roman" w:eastAsia="Times New Roman" w:hAnsi="Times New Roman" w:cs="Times New Roman"/>
       <w:lang w:eastAsia="es-ES_tradnl"/>
@@ -10814,6 +12153,17 @@
       <w:color w:val="605E5C"/>
       <w:shd w:val="clear" w:color="auto" w:fill="E1DFDD"/>
     </w:rPr>
+  </w:style>
+  <w:style w:type="paragraph" w:styleId="Prrafodelista">
+    <w:name w:val="List Paragraph"/>
+    <w:basedOn w:val="Normal"/>
+    <w:uiPriority w:val="34"/>
+    <w:qFormat/>
+    <w:rsid w:val="00601128"/>
+    <w:pPr>
+      <w:ind w:left="720"/>
+      <w:contextualSpacing/>
+    </w:pPr>
   </w:style>
 </w:styles>
 </file>

</xml_diff>